<commit_message>
add notes about concepts and implementation
</commit_message>
<xml_diff>
--- a/my-bunco-game/project_docs/DIP392_Report.docx
+++ b/my-bunco-game/project_docs/DIP392_Report.docx
@@ -1,6 +1,6 @@
 
 <file path=word/document.xml><?xml version="1.0" encoding="utf-8"?>
-<w:document xmlns:wpc="http://schemas.microsoft.com/office/word/2010/wordprocessingCanvas" xmlns:cx="http://schemas.microsoft.com/office/drawing/2014/chartex" xmlns:cx1="http://schemas.microsoft.com/office/drawing/2015/9/8/chartex" xmlns:cx2="http://schemas.microsoft.com/office/drawing/2015/10/21/chartex" xmlns:cx3="http://schemas.microsoft.com/office/drawing/2016/5/9/chartex" xmlns:cx4="http://schemas.microsoft.com/office/drawing/2016/5/10/chartex" xmlns:cx5="http://schemas.microsoft.com/office/drawing/2016/5/11/chartex" xmlns:cx6="http://schemas.microsoft.com/office/drawing/2016/5/12/chartex" xmlns:cx7="http://schemas.microsoft.com/office/drawing/2016/5/13/chartex" xmlns:cx8="http://schemas.microsoft.com/office/drawing/2016/5/14/chartex" xmlns:mc="http://schemas.openxmlformats.org/markup-compatibility/2006" xmlns:aink="http://schemas.microsoft.com/office/drawing/2016/ink" xmlns:am3d="http://schemas.microsoft.com/office/drawing/2017/model3d" xmlns:o="urn:schemas-microsoft-com:office:office" xmlns:oel="http://schemas.microsoft.com/office/2019/extlst" xmlns:r="http://schemas.openxmlformats.org/officeDocument/2006/relationships" xmlns:m="http://schemas.openxmlformats.org/officeDocument/2006/math" xmlns:v="urn:schemas-microsoft-com:vml" xmlns:wp14="http://schemas.microsoft.com/office/word/2010/wordprocessingDrawing" xmlns:wp="http://schemas.openxmlformats.org/drawingml/2006/wordprocessingDrawing" xmlns:w10="urn:schemas-microsoft-com:office:word" xmlns:w="http://schemas.openxmlformats.org/wordprocessingml/2006/main" xmlns:w14="http://schemas.microsoft.com/office/word/2010/wordml" xmlns:w15="http://schemas.microsoft.com/office/word/2012/wordml" xmlns:w16cex="http://schemas.microsoft.com/office/word/2018/wordml/cex" xmlns:w16cid="http://schemas.microsoft.com/office/word/2016/wordml/cid" xmlns:w16="http://schemas.microsoft.com/office/word/2018/wordml" xmlns:w16sdtdh="http://schemas.microsoft.com/office/word/2020/wordml/sdtdatahash" xmlns:w16se="http://schemas.microsoft.com/office/word/2015/wordml/symex" xmlns:wpg="http://schemas.microsoft.com/office/word/2010/wordprocessingGroup" xmlns:wpi="http://schemas.microsoft.com/office/word/2010/wordprocessingInk" xmlns:wne="http://schemas.microsoft.com/office/word/2006/wordml" xmlns:wps="http://schemas.microsoft.com/office/word/2010/wordprocessingShape" mc:Ignorable="w14 w15 w16se w16cid w16 w16cex w16sdtdh wp14">
+<w:document xmlns:wpc="http://schemas.microsoft.com/office/word/2010/wordprocessingCanvas" xmlns:cx="http://schemas.microsoft.com/office/drawing/2014/chartex" xmlns:cx1="http://schemas.microsoft.com/office/drawing/2015/9/8/chartex" xmlns:cx2="http://schemas.microsoft.com/office/drawing/2015/10/21/chartex" xmlns:cx3="http://schemas.microsoft.com/office/drawing/2016/5/9/chartex" xmlns:cx4="http://schemas.microsoft.com/office/drawing/2016/5/10/chartex" xmlns:cx5="http://schemas.microsoft.com/office/drawing/2016/5/11/chartex" xmlns:cx6="http://schemas.microsoft.com/office/drawing/2016/5/12/chartex" xmlns:cx7="http://schemas.microsoft.com/office/drawing/2016/5/13/chartex" xmlns:cx8="http://schemas.microsoft.com/office/drawing/2016/5/14/chartex" xmlns:mc="http://schemas.openxmlformats.org/markup-compatibility/2006" xmlns:aink="http://schemas.microsoft.com/office/drawing/2016/ink" xmlns:am3d="http://schemas.microsoft.com/office/drawing/2017/model3d" xmlns:o="urn:schemas-microsoft-com:office:office" xmlns:oel="http://schemas.microsoft.com/office/2019/extlst" xmlns:r="http://schemas.openxmlformats.org/officeDocument/2006/relationships" xmlns:m="http://schemas.openxmlformats.org/officeDocument/2006/math" xmlns:v="urn:schemas-microsoft-com:vml" xmlns:wp14="http://schemas.microsoft.com/office/word/2010/wordprocessingDrawing" xmlns:wp="http://schemas.openxmlformats.org/drawingml/2006/wordprocessingDrawing" xmlns:w10="urn:schemas-microsoft-com:office:word" xmlns:w="http://schemas.openxmlformats.org/wordprocessingml/2006/main" xmlns:w14="http://schemas.microsoft.com/office/word/2010/wordml" xmlns:w15="http://schemas.microsoft.com/office/word/2012/wordml" xmlns:w16cex="http://schemas.microsoft.com/office/word/2018/wordml/cex" xmlns:w16cid="http://schemas.microsoft.com/office/word/2016/wordml/cid" xmlns:w16="http://schemas.microsoft.com/office/word/2018/wordml" xmlns:w16du="http://schemas.microsoft.com/office/word/2023/wordml/word16du" xmlns:w16sdtdh="http://schemas.microsoft.com/office/word/2020/wordml/sdtdatahash" xmlns:w16se="http://schemas.microsoft.com/office/word/2015/wordml/symex" xmlns:wpg="http://schemas.microsoft.com/office/word/2010/wordprocessingGroup" xmlns:wpi="http://schemas.microsoft.com/office/word/2010/wordprocessingInk" xmlns:wne="http://schemas.microsoft.com/office/word/2006/wordml" xmlns:wps="http://schemas.microsoft.com/office/word/2010/wordprocessingShape" mc:Ignorable="w14 w15 w16se w16cid w16 w16cex w16sdtdh w16du wp14">
   <w:body>
     <w:p>
       <w:pPr>
@@ -1021,15 +1021,7 @@
         <w:jc w:val="both"/>
       </w:pPr>
       <w:r>
-        <w:t xml:space="preserve">The goal is to create </w:t>
-      </w:r>
-      <w:proofErr w:type="gramStart"/>
-      <w:r>
-        <w:t>a game</w:t>
-      </w:r>
-      <w:proofErr w:type="gramEnd"/>
-      <w:r>
-        <w:t xml:space="preserve"> software that is as close to the existing Bunco game as possible.</w:t>
+        <w:t>The goal is to create a game software that is as close to the existing Bunco game as possible.</w:t>
       </w:r>
     </w:p>
     <w:p>
@@ -7315,10 +7307,7 @@
       </w:r>
       <w:proofErr w:type="spellStart"/>
       <w:r>
-        <w:t>next</w:t>
-      </w:r>
-      <w:r>
-        <w:t>Round</w:t>
+        <w:t>nextRound</w:t>
       </w:r>
       <w:proofErr w:type="spellEnd"/>
       <w:r>
@@ -7346,10 +7335,7 @@
       </w:r>
       <w:proofErr w:type="spellEnd"/>
       <w:r>
-        <w:t>(),</w:t>
-      </w:r>
-      <w:r>
-        <w:t xml:space="preserve"> </w:t>
+        <w:t xml:space="preserve">(), </w:t>
       </w:r>
       <w:proofErr w:type="spellStart"/>
       <w:r>
@@ -7680,90 +7666,296 @@
     </w:p>
     <w:p>
       <w:pPr>
+        <w:pBdr>
+          <w:top w:val="nil"/>
+          <w:left w:val="nil"/>
+          <w:bottom w:val="nil"/>
+          <w:right w:val="nil"/>
+          <w:between w:val="nil"/>
+        </w:pBdr>
+        <w:jc w:val="both"/>
+        <w:rPr>
+          <w:lang w:val="en-US"/>
+        </w:rPr>
+      </w:pPr>
+      <w:r>
+        <w:rPr>
+          <w:lang w:val="en-US"/>
+        </w:rPr>
+        <w:t>What programming concepts from the course will you need to implement your design? Briefly explain how each will be used during implementation:</w:t>
+      </w:r>
+    </w:p>
+    <w:p>
+      <w:pPr>
         <w:numPr>
           <w:ilvl w:val="0"/>
-          <w:numId w:val="4"/>
-        </w:numPr>
-        <w:pBdr>
-          <w:top w:val="nil"/>
-          <w:left w:val="nil"/>
-          <w:bottom w:val="nil"/>
-          <w:right w:val="nil"/>
-          <w:between w:val="nil"/>
-        </w:pBdr>
-        <w:jc w:val="both"/>
-      </w:pPr>
-      <w:r>
-        <w:t>What programming concepts from the course will you need to implement your design? Briefly explain how each will be used during implementation.</w:t>
-      </w:r>
-    </w:p>
-    <w:p>
-      <w:pPr>
-        <w:numPr>
-          <w:ilvl w:val="1"/>
-          <w:numId w:val="4"/>
-        </w:numPr>
-        <w:pBdr>
-          <w:top w:val="nil"/>
-          <w:left w:val="nil"/>
-          <w:bottom w:val="nil"/>
-          <w:right w:val="nil"/>
-          <w:between w:val="nil"/>
-        </w:pBdr>
-        <w:jc w:val="both"/>
-      </w:pPr>
-      <w:r>
-        <w:t>&lt;&lt;Insert answer&gt;&gt;</w:t>
+          <w:numId w:val="11"/>
+        </w:numPr>
+        <w:pBdr>
+          <w:top w:val="nil"/>
+          <w:left w:val="nil"/>
+          <w:bottom w:val="nil"/>
+          <w:right w:val="nil"/>
+          <w:between w:val="nil"/>
+        </w:pBdr>
+        <w:jc w:val="both"/>
+        <w:rPr>
+          <w:lang w:val="en-US"/>
+        </w:rPr>
+      </w:pPr>
+      <w:r>
+        <w:rPr>
+          <w:lang w:val="en-US"/>
+        </w:rPr>
+        <w:t>State Management: To keep track of the game's state, including player scores, current round, dice rolls, and game progress.</w:t>
       </w:r>
     </w:p>
     <w:p>
       <w:pPr>
         <w:numPr>
           <w:ilvl w:val="0"/>
-          <w:numId w:val="4"/>
-        </w:numPr>
-        <w:pBdr>
-          <w:top w:val="nil"/>
-          <w:left w:val="nil"/>
-          <w:bottom w:val="nil"/>
-          <w:right w:val="nil"/>
-          <w:between w:val="nil"/>
-        </w:pBdr>
-        <w:jc w:val="both"/>
-      </w:pPr>
-      <w:r>
+          <w:numId w:val="11"/>
+        </w:numPr>
+        <w:pBdr>
+          <w:top w:val="nil"/>
+          <w:left w:val="nil"/>
+          <w:bottom w:val="nil"/>
+          <w:right w:val="nil"/>
+          <w:between w:val="nil"/>
+        </w:pBdr>
+        <w:jc w:val="both"/>
+        <w:rPr>
+          <w:lang w:val="en-US"/>
+        </w:rPr>
+      </w:pPr>
+      <w:r>
+        <w:rPr>
+          <w:lang w:val="en-US"/>
+        </w:rPr>
+        <w:t>Event Handling: For capturing user interactions such as rolling dice, starting a new game, or navigating through the game's interface.</w:t>
+      </w:r>
+    </w:p>
+    <w:p>
+      <w:pPr>
+        <w:numPr>
+          <w:ilvl w:val="0"/>
+          <w:numId w:val="11"/>
+        </w:numPr>
+        <w:pBdr>
+          <w:top w:val="nil"/>
+          <w:left w:val="nil"/>
+          <w:bottom w:val="nil"/>
+          <w:right w:val="nil"/>
+          <w:between w:val="nil"/>
+        </w:pBdr>
+        <w:jc w:val="both"/>
+        <w:rPr>
+          <w:lang w:val="en-US"/>
+        </w:rPr>
+      </w:pPr>
+      <w:r>
+        <w:rPr>
+          <w:lang w:val="en-US"/>
+        </w:rPr>
+        <w:t>Modularization: Breaking down the application into smaller, reusable components for better code organization and maintainability.</w:t>
+      </w:r>
+    </w:p>
+    <w:p>
+      <w:pPr>
+        <w:numPr>
+          <w:ilvl w:val="0"/>
+          <w:numId w:val="11"/>
+        </w:numPr>
+        <w:pBdr>
+          <w:top w:val="nil"/>
+          <w:left w:val="nil"/>
+          <w:bottom w:val="nil"/>
+          <w:right w:val="nil"/>
+          <w:between w:val="nil"/>
+        </w:pBdr>
+        <w:jc w:val="both"/>
+        <w:rPr>
+          <w:lang w:val="en-US"/>
+        </w:rPr>
+      </w:pPr>
+      <w:r>
+        <w:rPr>
+          <w:lang w:val="en-US"/>
+        </w:rPr>
+        <w:t>Version Control (Git): Tracking changes, collaborating with other developers, and managing different versions of the application.</w:t>
+      </w:r>
+    </w:p>
+    <w:p>
+      <w:pPr>
+        <w:numPr>
+          <w:ilvl w:val="0"/>
+          <w:numId w:val="11"/>
+        </w:numPr>
+        <w:pBdr>
+          <w:top w:val="nil"/>
+          <w:left w:val="nil"/>
+          <w:bottom w:val="nil"/>
+          <w:right w:val="nil"/>
+          <w:between w:val="nil"/>
+        </w:pBdr>
+        <w:jc w:val="both"/>
+        <w:rPr>
+          <w:lang w:val="en-US"/>
+        </w:rPr>
+      </w:pPr>
+      <w:r>
+        <w:rPr>
+          <w:lang w:val="en-US"/>
+        </w:rPr>
+        <w:t>Testing: Ensuring the correctness and reliability of the application through unit tests, integration tests, and automated testing.</w:t>
+      </w:r>
+    </w:p>
+    <w:p>
+      <w:pPr>
+        <w:numPr>
+          <w:ilvl w:val="0"/>
+          <w:numId w:val="11"/>
+        </w:numPr>
+        <w:pBdr>
+          <w:top w:val="nil"/>
+          <w:left w:val="nil"/>
+          <w:bottom w:val="nil"/>
+          <w:right w:val="nil"/>
+          <w:between w:val="nil"/>
+        </w:pBdr>
+        <w:jc w:val="both"/>
+        <w:rPr>
+          <w:lang w:val="en-US"/>
+        </w:rPr>
+      </w:pPr>
+      <w:r>
+        <w:rPr>
+          <w:lang w:val="en-US"/>
+        </w:rPr>
+        <w:t>Documentation: Providing clarity and guidance to developers</w:t>
+      </w:r>
+      <w:r>
+        <w:rPr>
+          <w:lang w:val="en-US"/>
+        </w:rPr>
+        <w:t xml:space="preserve"> and users</w:t>
+      </w:r>
+      <w:r>
+        <w:rPr>
+          <w:lang w:val="en-US"/>
+        </w:rPr>
+        <w:t xml:space="preserve"> through comments, README files, and user guides.</w:t>
+      </w:r>
+    </w:p>
+    <w:p>
+      <w:pPr>
+        <w:pBdr>
+          <w:top w:val="nil"/>
+          <w:left w:val="nil"/>
+          <w:bottom w:val="nil"/>
+          <w:right w:val="nil"/>
+          <w:between w:val="nil"/>
+        </w:pBdr>
+        <w:jc w:val="both"/>
+        <w:rPr>
+          <w:lang w:val="en-US"/>
+        </w:rPr>
+      </w:pPr>
+      <w:r>
+        <w:rPr>
+          <w:lang w:val="en-US"/>
+        </w:rPr>
         <w:t>Other notes:</w:t>
       </w:r>
     </w:p>
     <w:p>
       <w:pPr>
         <w:numPr>
-          <w:ilvl w:val="1"/>
-          <w:numId w:val="4"/>
-        </w:numPr>
-        <w:pBdr>
-          <w:top w:val="nil"/>
-          <w:left w:val="nil"/>
-          <w:bottom w:val="nil"/>
-          <w:right w:val="nil"/>
-          <w:between w:val="nil"/>
-        </w:pBdr>
-        <w:jc w:val="both"/>
-      </w:pPr>
-      <w:r>
-        <w:t>&lt;&lt;Insert notes&gt;&gt;</w:t>
-      </w:r>
-    </w:p>
-    <w:p>
-      <w:pPr>
-        <w:pBdr>
-          <w:top w:val="nil"/>
-          <w:left w:val="nil"/>
-          <w:bottom w:val="nil"/>
-          <w:right w:val="nil"/>
-          <w:between w:val="nil"/>
-        </w:pBdr>
-        <w:jc w:val="both"/>
+          <w:ilvl w:val="0"/>
+          <w:numId w:val="12"/>
+        </w:numPr>
+        <w:pBdr>
+          <w:top w:val="nil"/>
+          <w:left w:val="nil"/>
+          <w:bottom w:val="nil"/>
+          <w:right w:val="nil"/>
+          <w:between w:val="nil"/>
+        </w:pBdr>
+        <w:jc w:val="both"/>
+        <w:rPr>
+          <w:lang w:val="en-US"/>
+        </w:rPr>
+      </w:pPr>
+      <w:r>
+        <w:rPr>
+          <w:lang w:val="en-US"/>
+        </w:rPr>
+        <w:t>Code Reviews: Conducting peer code reviews to identify potential issues, share knowledge, and improve code quality.</w:t>
+      </w:r>
+    </w:p>
+    <w:p>
+      <w:pPr>
+        <w:numPr>
+          <w:ilvl w:val="0"/>
+          <w:numId w:val="12"/>
+        </w:numPr>
+        <w:pBdr>
+          <w:top w:val="nil"/>
+          <w:left w:val="nil"/>
+          <w:bottom w:val="nil"/>
+          <w:right w:val="nil"/>
+          <w:between w:val="nil"/>
+        </w:pBdr>
+        <w:jc w:val="both"/>
+        <w:rPr>
+          <w:lang w:val="en-US"/>
+        </w:rPr>
+      </w:pPr>
+      <w:r>
+        <w:rPr>
+          <w:lang w:val="en-US"/>
+        </w:rPr>
+        <w:t>Agile Development: Adopting agile methodologies for managing project scope, prioritizing tasks, and delivering incremental value.</w:t>
+      </w:r>
+    </w:p>
+    <w:p>
+      <w:pPr>
+        <w:numPr>
+          <w:ilvl w:val="0"/>
+          <w:numId w:val="12"/>
+        </w:numPr>
+        <w:pBdr>
+          <w:top w:val="nil"/>
+          <w:left w:val="nil"/>
+          <w:bottom w:val="nil"/>
+          <w:right w:val="nil"/>
+          <w:between w:val="nil"/>
+        </w:pBdr>
+        <w:jc w:val="both"/>
+        <w:rPr>
+          <w:lang w:val="en-US"/>
+        </w:rPr>
+      </w:pPr>
+      <w:r>
+        <w:rPr>
+          <w:lang w:val="en-US"/>
+        </w:rPr>
+        <w:t>User Experience (UX) Design: Considering the overall user experience and interface design of the game to ensure it is intuitive and engaging for players.</w:t>
+      </w:r>
+    </w:p>
+    <w:p>
+      <w:pPr>
+        <w:pBdr>
+          <w:top w:val="nil"/>
+          <w:left w:val="nil"/>
+          <w:bottom w:val="nil"/>
+          <w:right w:val="nil"/>
+          <w:between w:val="nil"/>
+        </w:pBdr>
+        <w:jc w:val="both"/>
+        <w:rPr>
+          <w:lang w:val="en-US"/>
+        </w:rPr>
       </w:pPr>
     </w:p>
     <w:p>
@@ -8583,7 +8775,7 @@
 </file>
 
 <file path=word/numbering.xml><?xml version="1.0" encoding="utf-8"?>
-<w:numbering xmlns:wpc="http://schemas.microsoft.com/office/word/2010/wordprocessingCanvas" xmlns:cx="http://schemas.microsoft.com/office/drawing/2014/chartex" xmlns:cx1="http://schemas.microsoft.com/office/drawing/2015/9/8/chartex" xmlns:cx2="http://schemas.microsoft.com/office/drawing/2015/10/21/chartex" xmlns:cx3="http://schemas.microsoft.com/office/drawing/2016/5/9/chartex" xmlns:cx4="http://schemas.microsoft.com/office/drawing/2016/5/10/chartex" xmlns:cx5="http://schemas.microsoft.com/office/drawing/2016/5/11/chartex" xmlns:cx6="http://schemas.microsoft.com/office/drawing/2016/5/12/chartex" xmlns:cx7="http://schemas.microsoft.com/office/drawing/2016/5/13/chartex" xmlns:cx8="http://schemas.microsoft.com/office/drawing/2016/5/14/chartex" xmlns:mc="http://schemas.openxmlformats.org/markup-compatibility/2006" xmlns:aink="http://schemas.microsoft.com/office/drawing/2016/ink" xmlns:am3d="http://schemas.microsoft.com/office/drawing/2017/model3d" xmlns:o="urn:schemas-microsoft-com:office:office" xmlns:oel="http://schemas.microsoft.com/office/2019/extlst" xmlns:r="http://schemas.openxmlformats.org/officeDocument/2006/relationships" xmlns:m="http://schemas.openxmlformats.org/officeDocument/2006/math" xmlns:v="urn:schemas-microsoft-com:vml" xmlns:wp14="http://schemas.microsoft.com/office/word/2010/wordprocessingDrawing" xmlns:wp="http://schemas.openxmlformats.org/drawingml/2006/wordprocessingDrawing" xmlns:w10="urn:schemas-microsoft-com:office:word" xmlns:w="http://schemas.openxmlformats.org/wordprocessingml/2006/main" xmlns:w14="http://schemas.microsoft.com/office/word/2010/wordml" xmlns:w15="http://schemas.microsoft.com/office/word/2012/wordml" xmlns:w16cex="http://schemas.microsoft.com/office/word/2018/wordml/cex" xmlns:w16cid="http://schemas.microsoft.com/office/word/2016/wordml/cid" xmlns:w16="http://schemas.microsoft.com/office/word/2018/wordml" xmlns:w16sdtdh="http://schemas.microsoft.com/office/word/2020/wordml/sdtdatahash" xmlns:w16se="http://schemas.microsoft.com/office/word/2015/wordml/symex" xmlns:wpg="http://schemas.microsoft.com/office/word/2010/wordprocessingGroup" xmlns:wpi="http://schemas.microsoft.com/office/word/2010/wordprocessingInk" xmlns:wne="http://schemas.microsoft.com/office/word/2006/wordml" xmlns:wps="http://schemas.microsoft.com/office/word/2010/wordprocessingShape" mc:Ignorable="w14 w15 w16se w16cid w16 w16cex w16sdtdh wp14">
+<w:numbering xmlns:wpc="http://schemas.microsoft.com/office/word/2010/wordprocessingCanvas" xmlns:cx="http://schemas.microsoft.com/office/drawing/2014/chartex" xmlns:cx1="http://schemas.microsoft.com/office/drawing/2015/9/8/chartex" xmlns:cx2="http://schemas.microsoft.com/office/drawing/2015/10/21/chartex" xmlns:cx3="http://schemas.microsoft.com/office/drawing/2016/5/9/chartex" xmlns:cx4="http://schemas.microsoft.com/office/drawing/2016/5/10/chartex" xmlns:cx5="http://schemas.microsoft.com/office/drawing/2016/5/11/chartex" xmlns:cx6="http://schemas.microsoft.com/office/drawing/2016/5/12/chartex" xmlns:cx7="http://schemas.microsoft.com/office/drawing/2016/5/13/chartex" xmlns:cx8="http://schemas.microsoft.com/office/drawing/2016/5/14/chartex" xmlns:mc="http://schemas.openxmlformats.org/markup-compatibility/2006" xmlns:aink="http://schemas.microsoft.com/office/drawing/2016/ink" xmlns:am3d="http://schemas.microsoft.com/office/drawing/2017/model3d" xmlns:o="urn:schemas-microsoft-com:office:office" xmlns:oel="http://schemas.microsoft.com/office/2019/extlst" xmlns:r="http://schemas.openxmlformats.org/officeDocument/2006/relationships" xmlns:m="http://schemas.openxmlformats.org/officeDocument/2006/math" xmlns:v="urn:schemas-microsoft-com:vml" xmlns:wp14="http://schemas.microsoft.com/office/word/2010/wordprocessingDrawing" xmlns:wp="http://schemas.openxmlformats.org/drawingml/2006/wordprocessingDrawing" xmlns:w10="urn:schemas-microsoft-com:office:word" xmlns:w="http://schemas.openxmlformats.org/wordprocessingml/2006/main" xmlns:w14="http://schemas.microsoft.com/office/word/2010/wordml" xmlns:w15="http://schemas.microsoft.com/office/word/2012/wordml" xmlns:w16cex="http://schemas.microsoft.com/office/word/2018/wordml/cex" xmlns:w16cid="http://schemas.microsoft.com/office/word/2016/wordml/cid" xmlns:w16="http://schemas.microsoft.com/office/word/2018/wordml" xmlns:w16du="http://schemas.microsoft.com/office/word/2023/wordml/word16du" xmlns:w16sdtdh="http://schemas.microsoft.com/office/word/2020/wordml/sdtdatahash" xmlns:w16se="http://schemas.microsoft.com/office/word/2015/wordml/symex" xmlns:wpg="http://schemas.microsoft.com/office/word/2010/wordprocessingGroup" xmlns:wpi="http://schemas.microsoft.com/office/word/2010/wordprocessingInk" xmlns:wne="http://schemas.microsoft.com/office/word/2006/wordml" xmlns:wps="http://schemas.microsoft.com/office/word/2010/wordprocessingShape" mc:Ignorable="w14 w15 w16se w16cid w16 w16cex w16sdtdh w16du wp14">
   <w:abstractNum w:abstractNumId="0" w15:restartNumberingAfterBreak="0">
     <w:nsid w:val="032136C9"/>
     <w:multiLevelType w:val="multilevel"/>
@@ -8811,6 +9003,155 @@
     </w:lvl>
   </w:abstractNum>
   <w:abstractNum w:abstractNumId="2" w15:restartNumberingAfterBreak="0">
+    <w:nsid w:val="179725EA"/>
+    <w:multiLevelType w:val="multilevel"/>
+    <w:tmpl w:val="70A4A8A6"/>
+    <w:lvl w:ilvl="0">
+      <w:start w:val="1"/>
+      <w:numFmt w:val="bullet"/>
+      <w:lvlText w:val=""/>
+      <w:lvlJc w:val="left"/>
+      <w:pPr>
+        <w:tabs>
+          <w:tab w:val="num" w:pos="720"/>
+        </w:tabs>
+        <w:ind w:left="720" w:hanging="360"/>
+      </w:pPr>
+      <w:rPr>
+        <w:rFonts w:ascii="Symbol" w:hAnsi="Symbol" w:hint="default"/>
+        <w:sz w:val="20"/>
+      </w:rPr>
+    </w:lvl>
+    <w:lvl w:ilvl="1" w:tentative="1">
+      <w:start w:val="1"/>
+      <w:numFmt w:val="bullet"/>
+      <w:lvlText w:val=""/>
+      <w:lvlJc w:val="left"/>
+      <w:pPr>
+        <w:tabs>
+          <w:tab w:val="num" w:pos="1440"/>
+        </w:tabs>
+        <w:ind w:left="1440" w:hanging="360"/>
+      </w:pPr>
+      <w:rPr>
+        <w:rFonts w:ascii="Symbol" w:hAnsi="Symbol" w:hint="default"/>
+        <w:sz w:val="20"/>
+      </w:rPr>
+    </w:lvl>
+    <w:lvl w:ilvl="2" w:tentative="1">
+      <w:start w:val="1"/>
+      <w:numFmt w:val="bullet"/>
+      <w:lvlText w:val=""/>
+      <w:lvlJc w:val="left"/>
+      <w:pPr>
+        <w:tabs>
+          <w:tab w:val="num" w:pos="2160"/>
+        </w:tabs>
+        <w:ind w:left="2160" w:hanging="360"/>
+      </w:pPr>
+      <w:rPr>
+        <w:rFonts w:ascii="Symbol" w:hAnsi="Symbol" w:hint="default"/>
+        <w:sz w:val="20"/>
+      </w:rPr>
+    </w:lvl>
+    <w:lvl w:ilvl="3" w:tentative="1">
+      <w:start w:val="1"/>
+      <w:numFmt w:val="bullet"/>
+      <w:lvlText w:val=""/>
+      <w:lvlJc w:val="left"/>
+      <w:pPr>
+        <w:tabs>
+          <w:tab w:val="num" w:pos="2880"/>
+        </w:tabs>
+        <w:ind w:left="2880" w:hanging="360"/>
+      </w:pPr>
+      <w:rPr>
+        <w:rFonts w:ascii="Symbol" w:hAnsi="Symbol" w:hint="default"/>
+        <w:sz w:val="20"/>
+      </w:rPr>
+    </w:lvl>
+    <w:lvl w:ilvl="4" w:tentative="1">
+      <w:start w:val="1"/>
+      <w:numFmt w:val="bullet"/>
+      <w:lvlText w:val=""/>
+      <w:lvlJc w:val="left"/>
+      <w:pPr>
+        <w:tabs>
+          <w:tab w:val="num" w:pos="3600"/>
+        </w:tabs>
+        <w:ind w:left="3600" w:hanging="360"/>
+      </w:pPr>
+      <w:rPr>
+        <w:rFonts w:ascii="Symbol" w:hAnsi="Symbol" w:hint="default"/>
+        <w:sz w:val="20"/>
+      </w:rPr>
+    </w:lvl>
+    <w:lvl w:ilvl="5" w:tentative="1">
+      <w:start w:val="1"/>
+      <w:numFmt w:val="bullet"/>
+      <w:lvlText w:val=""/>
+      <w:lvlJc w:val="left"/>
+      <w:pPr>
+        <w:tabs>
+          <w:tab w:val="num" w:pos="4320"/>
+        </w:tabs>
+        <w:ind w:left="4320" w:hanging="360"/>
+      </w:pPr>
+      <w:rPr>
+        <w:rFonts w:ascii="Symbol" w:hAnsi="Symbol" w:hint="default"/>
+        <w:sz w:val="20"/>
+      </w:rPr>
+    </w:lvl>
+    <w:lvl w:ilvl="6" w:tentative="1">
+      <w:start w:val="1"/>
+      <w:numFmt w:val="bullet"/>
+      <w:lvlText w:val=""/>
+      <w:lvlJc w:val="left"/>
+      <w:pPr>
+        <w:tabs>
+          <w:tab w:val="num" w:pos="5040"/>
+        </w:tabs>
+        <w:ind w:left="5040" w:hanging="360"/>
+      </w:pPr>
+      <w:rPr>
+        <w:rFonts w:ascii="Symbol" w:hAnsi="Symbol" w:hint="default"/>
+        <w:sz w:val="20"/>
+      </w:rPr>
+    </w:lvl>
+    <w:lvl w:ilvl="7" w:tentative="1">
+      <w:start w:val="1"/>
+      <w:numFmt w:val="bullet"/>
+      <w:lvlText w:val=""/>
+      <w:lvlJc w:val="left"/>
+      <w:pPr>
+        <w:tabs>
+          <w:tab w:val="num" w:pos="5760"/>
+        </w:tabs>
+        <w:ind w:left="5760" w:hanging="360"/>
+      </w:pPr>
+      <w:rPr>
+        <w:rFonts w:ascii="Symbol" w:hAnsi="Symbol" w:hint="default"/>
+        <w:sz w:val="20"/>
+      </w:rPr>
+    </w:lvl>
+    <w:lvl w:ilvl="8" w:tentative="1">
+      <w:start w:val="1"/>
+      <w:numFmt w:val="bullet"/>
+      <w:lvlText w:val=""/>
+      <w:lvlJc w:val="left"/>
+      <w:pPr>
+        <w:tabs>
+          <w:tab w:val="num" w:pos="6480"/>
+        </w:tabs>
+        <w:ind w:left="6480" w:hanging="360"/>
+      </w:pPr>
+      <w:rPr>
+        <w:rFonts w:ascii="Symbol" w:hAnsi="Symbol" w:hint="default"/>
+        <w:sz w:val="20"/>
+      </w:rPr>
+    </w:lvl>
+  </w:abstractNum>
+  <w:abstractNum w:abstractNumId="3" w15:restartNumberingAfterBreak="0">
     <w:nsid w:val="1C3848A4"/>
     <w:multiLevelType w:val="multilevel"/>
     <w:tmpl w:val="1E3C26E6"/>
@@ -8927,7 +9268,7 @@
       </w:pPr>
     </w:lvl>
   </w:abstractNum>
-  <w:abstractNum w:abstractNumId="3" w15:restartNumberingAfterBreak="0">
+  <w:abstractNum w:abstractNumId="4" w15:restartNumberingAfterBreak="0">
     <w:nsid w:val="3F71138C"/>
     <w:multiLevelType w:val="multilevel"/>
     <w:tmpl w:val="0A5264B0"/>
@@ -9040,7 +9381,7 @@
       </w:rPr>
     </w:lvl>
   </w:abstractNum>
-  <w:abstractNum w:abstractNumId="4" w15:restartNumberingAfterBreak="0">
+  <w:abstractNum w:abstractNumId="5" w15:restartNumberingAfterBreak="0">
     <w:nsid w:val="409A049E"/>
     <w:multiLevelType w:val="multilevel"/>
     <w:tmpl w:val="A2F88964"/>
@@ -9153,7 +9494,7 @@
       </w:rPr>
     </w:lvl>
   </w:abstractNum>
-  <w:abstractNum w:abstractNumId="5" w15:restartNumberingAfterBreak="0">
+  <w:abstractNum w:abstractNumId="6" w15:restartNumberingAfterBreak="0">
     <w:nsid w:val="42BE3AAA"/>
     <w:multiLevelType w:val="multilevel"/>
     <w:tmpl w:val="AFE0A0BC"/>
@@ -9270,7 +9611,7 @@
       </w:pPr>
     </w:lvl>
   </w:abstractNum>
-  <w:abstractNum w:abstractNumId="6" w15:restartNumberingAfterBreak="0">
+  <w:abstractNum w:abstractNumId="7" w15:restartNumberingAfterBreak="0">
     <w:nsid w:val="480F2E5A"/>
     <w:multiLevelType w:val="multilevel"/>
     <w:tmpl w:val="F2BA8FAA"/>
@@ -9387,7 +9728,7 @@
       </w:pPr>
     </w:lvl>
   </w:abstractNum>
-  <w:abstractNum w:abstractNumId="7" w15:restartNumberingAfterBreak="0">
+  <w:abstractNum w:abstractNumId="8" w15:restartNumberingAfterBreak="0">
     <w:nsid w:val="563E5005"/>
     <w:multiLevelType w:val="multilevel"/>
     <w:tmpl w:val="30A8FEB0"/>
@@ -9504,7 +9845,7 @@
       </w:pPr>
     </w:lvl>
   </w:abstractNum>
-  <w:abstractNum w:abstractNumId="8" w15:restartNumberingAfterBreak="0">
+  <w:abstractNum w:abstractNumId="9" w15:restartNumberingAfterBreak="0">
     <w:nsid w:val="68CD589D"/>
     <w:multiLevelType w:val="multilevel"/>
     <w:tmpl w:val="7FAAFEE0"/>
@@ -9617,7 +9958,156 @@
       </w:rPr>
     </w:lvl>
   </w:abstractNum>
-  <w:abstractNum w:abstractNumId="9" w15:restartNumberingAfterBreak="0">
+  <w:abstractNum w:abstractNumId="10" w15:restartNumberingAfterBreak="0">
+    <w:nsid w:val="6C71095C"/>
+    <w:multiLevelType w:val="multilevel"/>
+    <w:tmpl w:val="7A36F94C"/>
+    <w:lvl w:ilvl="0">
+      <w:start w:val="1"/>
+      <w:numFmt w:val="bullet"/>
+      <w:lvlText w:val=""/>
+      <w:lvlJc w:val="left"/>
+      <w:pPr>
+        <w:tabs>
+          <w:tab w:val="num" w:pos="720"/>
+        </w:tabs>
+        <w:ind w:left="720" w:hanging="360"/>
+      </w:pPr>
+      <w:rPr>
+        <w:rFonts w:ascii="Symbol" w:hAnsi="Symbol" w:hint="default"/>
+        <w:sz w:val="20"/>
+      </w:rPr>
+    </w:lvl>
+    <w:lvl w:ilvl="1" w:tentative="1">
+      <w:start w:val="1"/>
+      <w:numFmt w:val="bullet"/>
+      <w:lvlText w:val=""/>
+      <w:lvlJc w:val="left"/>
+      <w:pPr>
+        <w:tabs>
+          <w:tab w:val="num" w:pos="1440"/>
+        </w:tabs>
+        <w:ind w:left="1440" w:hanging="360"/>
+      </w:pPr>
+      <w:rPr>
+        <w:rFonts w:ascii="Symbol" w:hAnsi="Symbol" w:hint="default"/>
+        <w:sz w:val="20"/>
+      </w:rPr>
+    </w:lvl>
+    <w:lvl w:ilvl="2" w:tentative="1">
+      <w:start w:val="1"/>
+      <w:numFmt w:val="bullet"/>
+      <w:lvlText w:val=""/>
+      <w:lvlJc w:val="left"/>
+      <w:pPr>
+        <w:tabs>
+          <w:tab w:val="num" w:pos="2160"/>
+        </w:tabs>
+        <w:ind w:left="2160" w:hanging="360"/>
+      </w:pPr>
+      <w:rPr>
+        <w:rFonts w:ascii="Symbol" w:hAnsi="Symbol" w:hint="default"/>
+        <w:sz w:val="20"/>
+      </w:rPr>
+    </w:lvl>
+    <w:lvl w:ilvl="3" w:tentative="1">
+      <w:start w:val="1"/>
+      <w:numFmt w:val="bullet"/>
+      <w:lvlText w:val=""/>
+      <w:lvlJc w:val="left"/>
+      <w:pPr>
+        <w:tabs>
+          <w:tab w:val="num" w:pos="2880"/>
+        </w:tabs>
+        <w:ind w:left="2880" w:hanging="360"/>
+      </w:pPr>
+      <w:rPr>
+        <w:rFonts w:ascii="Symbol" w:hAnsi="Symbol" w:hint="default"/>
+        <w:sz w:val="20"/>
+      </w:rPr>
+    </w:lvl>
+    <w:lvl w:ilvl="4" w:tentative="1">
+      <w:start w:val="1"/>
+      <w:numFmt w:val="bullet"/>
+      <w:lvlText w:val=""/>
+      <w:lvlJc w:val="left"/>
+      <w:pPr>
+        <w:tabs>
+          <w:tab w:val="num" w:pos="3600"/>
+        </w:tabs>
+        <w:ind w:left="3600" w:hanging="360"/>
+      </w:pPr>
+      <w:rPr>
+        <w:rFonts w:ascii="Symbol" w:hAnsi="Symbol" w:hint="default"/>
+        <w:sz w:val="20"/>
+      </w:rPr>
+    </w:lvl>
+    <w:lvl w:ilvl="5" w:tentative="1">
+      <w:start w:val="1"/>
+      <w:numFmt w:val="bullet"/>
+      <w:lvlText w:val=""/>
+      <w:lvlJc w:val="left"/>
+      <w:pPr>
+        <w:tabs>
+          <w:tab w:val="num" w:pos="4320"/>
+        </w:tabs>
+        <w:ind w:left="4320" w:hanging="360"/>
+      </w:pPr>
+      <w:rPr>
+        <w:rFonts w:ascii="Symbol" w:hAnsi="Symbol" w:hint="default"/>
+        <w:sz w:val="20"/>
+      </w:rPr>
+    </w:lvl>
+    <w:lvl w:ilvl="6" w:tentative="1">
+      <w:start w:val="1"/>
+      <w:numFmt w:val="bullet"/>
+      <w:lvlText w:val=""/>
+      <w:lvlJc w:val="left"/>
+      <w:pPr>
+        <w:tabs>
+          <w:tab w:val="num" w:pos="5040"/>
+        </w:tabs>
+        <w:ind w:left="5040" w:hanging="360"/>
+      </w:pPr>
+      <w:rPr>
+        <w:rFonts w:ascii="Symbol" w:hAnsi="Symbol" w:hint="default"/>
+        <w:sz w:val="20"/>
+      </w:rPr>
+    </w:lvl>
+    <w:lvl w:ilvl="7" w:tentative="1">
+      <w:start w:val="1"/>
+      <w:numFmt w:val="bullet"/>
+      <w:lvlText w:val=""/>
+      <w:lvlJc w:val="left"/>
+      <w:pPr>
+        <w:tabs>
+          <w:tab w:val="num" w:pos="5760"/>
+        </w:tabs>
+        <w:ind w:left="5760" w:hanging="360"/>
+      </w:pPr>
+      <w:rPr>
+        <w:rFonts w:ascii="Symbol" w:hAnsi="Symbol" w:hint="default"/>
+        <w:sz w:val="20"/>
+      </w:rPr>
+    </w:lvl>
+    <w:lvl w:ilvl="8" w:tentative="1">
+      <w:start w:val="1"/>
+      <w:numFmt w:val="bullet"/>
+      <w:lvlText w:val=""/>
+      <w:lvlJc w:val="left"/>
+      <w:pPr>
+        <w:tabs>
+          <w:tab w:val="num" w:pos="6480"/>
+        </w:tabs>
+        <w:ind w:left="6480" w:hanging="360"/>
+      </w:pPr>
+      <w:rPr>
+        <w:rFonts w:ascii="Symbol" w:hAnsi="Symbol" w:hint="default"/>
+        <w:sz w:val="20"/>
+      </w:rPr>
+    </w:lvl>
+  </w:abstractNum>
+  <w:abstractNum w:abstractNumId="11" w15:restartNumberingAfterBreak="0">
     <w:nsid w:val="7F291BB8"/>
     <w:multiLevelType w:val="multilevel"/>
     <w:tmpl w:val="35E29052"/>
@@ -9731,10 +10221,10 @@
     </w:lvl>
   </w:abstractNum>
   <w:num w:numId="1" w16cid:durableId="1972787160">
-    <w:abstractNumId w:val="3"/>
+    <w:abstractNumId w:val="4"/>
   </w:num>
   <w:num w:numId="2" w16cid:durableId="1358385588">
-    <w:abstractNumId w:val="9"/>
+    <w:abstractNumId w:val="11"/>
   </w:num>
   <w:num w:numId="3" w16cid:durableId="2076119359">
     <w:abstractNumId w:val="1"/>
@@ -9743,28 +10233,34 @@
     <w:abstractNumId w:val="0"/>
   </w:num>
   <w:num w:numId="5" w16cid:durableId="1855532872">
+    <w:abstractNumId w:val="9"/>
+  </w:num>
+  <w:num w:numId="6" w16cid:durableId="445392597">
+    <w:abstractNumId w:val="5"/>
+  </w:num>
+  <w:num w:numId="7" w16cid:durableId="1871260932">
+    <w:abstractNumId w:val="7"/>
+  </w:num>
+  <w:num w:numId="8" w16cid:durableId="1328245718">
+    <w:abstractNumId w:val="3"/>
+  </w:num>
+  <w:num w:numId="9" w16cid:durableId="2100444466">
+    <w:abstractNumId w:val="6"/>
+  </w:num>
+  <w:num w:numId="10" w16cid:durableId="341589776">
     <w:abstractNumId w:val="8"/>
   </w:num>
-  <w:num w:numId="6" w16cid:durableId="445392597">
-    <w:abstractNumId w:val="4"/>
+  <w:num w:numId="11" w16cid:durableId="924731350">
+    <w:abstractNumId w:val="10"/>
   </w:num>
-  <w:num w:numId="7" w16cid:durableId="1871260932">
-    <w:abstractNumId w:val="6"/>
-  </w:num>
-  <w:num w:numId="8" w16cid:durableId="1328245718">
+  <w:num w:numId="12" w16cid:durableId="872839492">
     <w:abstractNumId w:val="2"/>
-  </w:num>
-  <w:num w:numId="9" w16cid:durableId="2100444466">
-    <w:abstractNumId w:val="5"/>
-  </w:num>
-  <w:num w:numId="10" w16cid:durableId="341589776">
-    <w:abstractNumId w:val="7"/>
   </w:num>
 </w:numbering>
 </file>
 
 <file path=word/styles.xml><?xml version="1.0" encoding="utf-8"?>
-<w:styles xmlns:mc="http://schemas.openxmlformats.org/markup-compatibility/2006" xmlns:r="http://schemas.openxmlformats.org/officeDocument/2006/relationships" xmlns:w="http://schemas.openxmlformats.org/wordprocessingml/2006/main" xmlns:w14="http://schemas.microsoft.com/office/word/2010/wordml" xmlns:w15="http://schemas.microsoft.com/office/word/2012/wordml" xmlns:w16cex="http://schemas.microsoft.com/office/word/2018/wordml/cex" xmlns:w16cid="http://schemas.microsoft.com/office/word/2016/wordml/cid" xmlns:w16="http://schemas.microsoft.com/office/word/2018/wordml" xmlns:w16sdtdh="http://schemas.microsoft.com/office/word/2020/wordml/sdtdatahash" xmlns:w16se="http://schemas.microsoft.com/office/word/2015/wordml/symex" mc:Ignorable="w14 w15 w16se w16cid w16 w16cex w16sdtdh">
+<w:styles xmlns:mc="http://schemas.openxmlformats.org/markup-compatibility/2006" xmlns:r="http://schemas.openxmlformats.org/officeDocument/2006/relationships" xmlns:w="http://schemas.openxmlformats.org/wordprocessingml/2006/main" xmlns:w14="http://schemas.microsoft.com/office/word/2010/wordml" xmlns:w15="http://schemas.microsoft.com/office/word/2012/wordml" xmlns:w16cex="http://schemas.microsoft.com/office/word/2018/wordml/cex" xmlns:w16cid="http://schemas.microsoft.com/office/word/2016/wordml/cid" xmlns:w16="http://schemas.microsoft.com/office/word/2018/wordml" xmlns:w16du="http://schemas.microsoft.com/office/word/2023/wordml/word16du" xmlns:w16sdtdh="http://schemas.microsoft.com/office/word/2020/wordml/sdtdatahash" xmlns:w16se="http://schemas.microsoft.com/office/word/2015/wordml/symex" mc:Ignorable="w14 w15 w16se w16cid w16 w16cex w16sdtdh w16du">
   <w:docDefaults>
     <w:rPrDefault>
       <w:rPr>
@@ -10277,7 +10773,6 @@
   <w:style w:type="character" w:default="1" w:styleId="DefaultParagraphFont">
     <w:name w:val="Default Paragraph Font"/>
     <w:uiPriority w:val="1"/>
-    <w:semiHidden/>
     <w:unhideWhenUsed/>
   </w:style>
   <w:style w:type="table" w:default="1" w:styleId="TableNormal">

</xml_diff>

<commit_message>
update final tuning and add power point
</commit_message>
<xml_diff>
--- a/my-bunco-game/project_docs/DIP392_Report.docx
+++ b/my-bunco-game/project_docs/DIP392_Report.docx
@@ -1046,15 +1046,7 @@
         <w:jc w:val="both"/>
       </w:pPr>
       <w:r>
-        <w:t xml:space="preserve">From the client, the only available information is about the game rules which will help us deduct the requirements of the game. </w:t>
-      </w:r>
-      <w:proofErr w:type="gramStart"/>
-      <w:r>
-        <w:t>These requirement</w:t>
-      </w:r>
-      <w:proofErr w:type="gramEnd"/>
-      <w:r>
-        <w:t xml:space="preserve"> will be described within the next bullet points and sections.</w:t>
+        <w:t>From the client, the only available information is about the game rules which will help us deduct the requirements of the game. These requirement will be described within the next bullet points and sections.</w:t>
       </w:r>
     </w:p>
     <w:p>
@@ -1073,15 +1065,7 @@
         <w:jc w:val="both"/>
       </w:pPr>
       <w:r>
-        <w:t xml:space="preserve">After reading the client’s brief (possibly incomplete description), what questions do you have for the client? Are there any pieces that are unclear? After you have a list of questions, raise your </w:t>
-      </w:r>
-      <w:proofErr w:type="gramStart"/>
-      <w:r>
-        <w:t>hand</w:t>
-      </w:r>
-      <w:proofErr w:type="gramEnd"/>
-      <w:r>
-        <w:t xml:space="preserve"> and ask the client (your instructor) the questions; make sure to document his/her answers.</w:t>
+        <w:t>After reading the client’s brief (possibly incomplete description), what questions do you have for the client? Are there any pieces that are unclear? After you have a list of questions, raise your hand and ask the client (your instructor) the questions; make sure to document his/her answers.</w:t>
       </w:r>
     </w:p>
     <w:p>
@@ -1952,21 +1936,7 @@
         <w:rPr>
           <w:lang w:val="en-US"/>
         </w:rPr>
-        <w:t xml:space="preserve">Scoring </w:t>
-      </w:r>
-      <w:proofErr w:type="gramStart"/>
-      <w:r>
-        <w:rPr>
-          <w:lang w:val="en-US"/>
-        </w:rPr>
-        <w:t>Display(</w:t>
-      </w:r>
-      <w:proofErr w:type="gramEnd"/>
-      <w:r>
-        <w:rPr>
-          <w:lang w:val="en-US"/>
-        </w:rPr>
-        <w:t>Table)</w:t>
+        <w:t>Scoring Display(Table)</w:t>
       </w:r>
     </w:p>
     <w:p>
@@ -2297,16 +2267,8 @@
         <w:rPr>
           <w:lang w:val="en-US"/>
         </w:rPr>
-        <w:t xml:space="preserve">your scoring </w:t>
-      </w:r>
-      <w:proofErr w:type="gramStart"/>
-      <w:r>
-        <w:rPr>
-          <w:lang w:val="en-US"/>
-        </w:rPr>
-        <w:t>probabilities</w:t>
-      </w:r>
-      <w:proofErr w:type="gramEnd"/>
+        <w:t>your scoring probabilities</w:t>
+      </w:r>
     </w:p>
     <w:p>
       <w:pPr>
@@ -2369,21 +2331,7 @@
         <w:rPr>
           <w:lang w:val="en-US"/>
         </w:rPr>
-        <w:t xml:space="preserve">access </w:t>
-      </w:r>
-      <w:proofErr w:type="gramStart"/>
-      <w:r>
-        <w:rPr>
-          <w:lang w:val="en-US"/>
-        </w:rPr>
-        <w:t>a</w:t>
-      </w:r>
-      <w:proofErr w:type="gramEnd"/>
-      <w:r>
-        <w:rPr>
-          <w:lang w:val="en-US"/>
-        </w:rPr>
-        <w:t xml:space="preserve"> extra view to read the game rules during the game experience.</w:t>
+        <w:t>access a extra view to read the game rules during the game experience.</w:t>
       </w:r>
     </w:p>
     <w:p>
@@ -3072,21 +3020,7 @@
         <w:rPr>
           <w:lang w:val="en-US"/>
         </w:rPr>
-        <w:t xml:space="preserve">The game should be developed for a specific operating system or be </w:t>
-      </w:r>
-      <w:proofErr w:type="gramStart"/>
-      <w:r>
-        <w:rPr>
-          <w:lang w:val="en-US"/>
-        </w:rPr>
-        <w:t>platform-independent</w:t>
-      </w:r>
-      <w:proofErr w:type="gramEnd"/>
-      <w:r>
-        <w:rPr>
-          <w:lang w:val="en-US"/>
-        </w:rPr>
-        <w:t>.</w:t>
+        <w:t>The game should be developed for a specific operating system or be platform-independent.</w:t>
       </w:r>
     </w:p>
     <w:p>
@@ -3188,23 +3122,7 @@
           <w:color w:val="0D0D0D"/>
           <w:shd w:val="clear" w:color="auto" w:fill="FFFFFF"/>
         </w:rPr>
-        <w:t xml:space="preserve">The game must be playable on both PC and mobile devices while </w:t>
-      </w:r>
-      <w:proofErr w:type="gramStart"/>
-      <w:r>
-        <w:rPr>
-          <w:color w:val="0D0D0D"/>
-          <w:shd w:val="clear" w:color="auto" w:fill="FFFFFF"/>
-        </w:rPr>
-        <w:t>maintaining a fitting resolution at all times</w:t>
-      </w:r>
-      <w:proofErr w:type="gramEnd"/>
-      <w:r>
-        <w:rPr>
-          <w:color w:val="0D0D0D"/>
-          <w:shd w:val="clear" w:color="auto" w:fill="FFFFFF"/>
-        </w:rPr>
-        <w:t>.</w:t>
+        <w:t>The game must be playable on both PC and mobile devices while maintaining a fitting resolution at all times.</w:t>
       </w:r>
     </w:p>
     <w:p>
@@ -4041,64 +3959,25 @@
       <w:r>
         <w:br w:type="page"/>
       </w:r>
-    </w:p>
-    <w:p>
-      <w:pPr>
-        <w:pStyle w:val="Heading2"/>
-        <w:pBdr>
-          <w:top w:val="nil"/>
-          <w:left w:val="nil"/>
-          <w:bottom w:val="nil"/>
-          <w:right w:val="nil"/>
-          <w:between w:val="nil"/>
-        </w:pBdr>
-        <w:jc w:val="both"/>
-      </w:pPr>
       <w:bookmarkStart w:id="8" w:name="_2xn4jzot820y" w:colFirst="0" w:colLast="0"/>
       <w:bookmarkEnd w:id="8"/>
+    </w:p>
+    <w:p>
+      <w:pPr>
+        <w:pStyle w:val="Heading2"/>
+        <w:pBdr>
+          <w:top w:val="nil"/>
+          <w:left w:val="nil"/>
+          <w:bottom w:val="nil"/>
+          <w:right w:val="nil"/>
+          <w:between w:val="nil"/>
+        </w:pBdr>
+        <w:jc w:val="both"/>
+      </w:pPr>
       <w:r>
         <w:lastRenderedPageBreak/>
         <w:t>Black-box Test Cases</w:t>
       </w:r>
-    </w:p>
-    <w:p>
-      <w:pPr>
-        <w:pBdr>
-          <w:top w:val="nil"/>
-          <w:left w:val="nil"/>
-          <w:bottom w:val="nil"/>
-          <w:right w:val="nil"/>
-          <w:between w:val="nil"/>
-        </w:pBdr>
-        <w:jc w:val="both"/>
-      </w:pPr>
-      <w:r>
-        <w:t>Use your notes from above to complete the black-box test plan section of the formal documentation by writing black box test cases (other than actual results since no program currently exists). Remember to test each equivalence class, boundary value, and requirement.</w:t>
-      </w:r>
-    </w:p>
-    <w:p>
-      <w:pPr>
-        <w:pBdr>
-          <w:top w:val="nil"/>
-          <w:left w:val="nil"/>
-          <w:bottom w:val="nil"/>
-          <w:right w:val="nil"/>
-          <w:between w:val="nil"/>
-        </w:pBdr>
-        <w:jc w:val="both"/>
-      </w:pPr>
-    </w:p>
-    <w:p>
-      <w:pPr>
-        <w:pBdr>
-          <w:top w:val="nil"/>
-          <w:left w:val="nil"/>
-          <w:bottom w:val="nil"/>
-          <w:right w:val="nil"/>
-          <w:between w:val="nil"/>
-        </w:pBdr>
-        <w:jc w:val="both"/>
-      </w:pPr>
     </w:p>
     <w:tbl>
       <w:tblPr>
@@ -4107,15 +3986,15 @@
         <w:tblLook w:val="04A0" w:firstRow="1" w:lastRow="0" w:firstColumn="1" w:lastColumn="0" w:noHBand="0" w:noVBand="1"/>
       </w:tblPr>
       <w:tblGrid>
-        <w:gridCol w:w="1798"/>
-        <w:gridCol w:w="3159"/>
-        <w:gridCol w:w="2380"/>
-        <w:gridCol w:w="3148"/>
+        <w:gridCol w:w="988"/>
+        <w:gridCol w:w="2409"/>
+        <w:gridCol w:w="2857"/>
+        <w:gridCol w:w="4536"/>
       </w:tblGrid>
       <w:tr>
         <w:tc>
           <w:tcPr>
-            <w:tcW w:w="1798" w:type="dxa"/>
+            <w:tcW w:w="988" w:type="dxa"/>
           </w:tcPr>
           <w:p>
             <w:r>
@@ -4125,7 +4004,7 @@
         </w:tc>
         <w:tc>
           <w:tcPr>
-            <w:tcW w:w="3159" w:type="dxa"/>
+            <w:tcW w:w="2409" w:type="dxa"/>
           </w:tcPr>
           <w:p>
             <w:r>
@@ -4135,7 +4014,7 @@
         </w:tc>
         <w:tc>
           <w:tcPr>
-            <w:tcW w:w="2380" w:type="dxa"/>
+            <w:tcW w:w="2857" w:type="dxa"/>
           </w:tcPr>
           <w:p>
             <w:r>
@@ -4145,7 +4024,7 @@
         </w:tc>
         <w:tc>
           <w:tcPr>
-            <w:tcW w:w="3148" w:type="dxa"/>
+            <w:tcW w:w="4536" w:type="dxa"/>
           </w:tcPr>
           <w:p>
             <w:r>
@@ -4157,7 +4036,7 @@
       <w:tr>
         <w:tc>
           <w:tcPr>
-            <w:tcW w:w="1798" w:type="dxa"/>
+            <w:tcW w:w="988" w:type="dxa"/>
           </w:tcPr>
           <w:p>
             <w:r>
@@ -4167,7 +4046,7 @@
         </w:tc>
         <w:tc>
           <w:tcPr>
-            <w:tcW w:w="3159" w:type="dxa"/>
+            <w:tcW w:w="2409" w:type="dxa"/>
           </w:tcPr>
           <w:p>
             <w:r>
@@ -4177,7 +4056,7 @@
         </w:tc>
         <w:tc>
           <w:tcPr>
-            <w:tcW w:w="2380" w:type="dxa"/>
+            <w:tcW w:w="2857" w:type="dxa"/>
           </w:tcPr>
           <w:p>
             <w:r>
@@ -4187,9 +4066,60 @@
         </w:tc>
         <w:tc>
           <w:tcPr>
-            <w:tcW w:w="3148" w:type="dxa"/>
+            <w:tcW w:w="4536" w:type="dxa"/>
           </w:tcPr>
           <w:p>
+            <w:r>
+              <w:drawing>
+                <wp:anchor distT="0" distB="0" distL="114300" distR="114300" simplePos="0" relativeHeight="251662336" behindDoc="0" locked="0" layoutInCell="1" allowOverlap="1" wp14:anchorId="2351EF4C" wp14:editId="037A2CA3">
+                  <wp:simplePos x="0" y="0"/>
+                  <wp:positionH relativeFrom="column">
+                    <wp:posOffset>814726</wp:posOffset>
+                  </wp:positionH>
+                  <wp:positionV relativeFrom="paragraph">
+                    <wp:posOffset>8667</wp:posOffset>
+                  </wp:positionV>
+                  <wp:extent cx="876306" cy="323852"/>
+                  <wp:effectExtent l="0" t="0" r="0" b="0"/>
+                  <wp:wrapSquare wrapText="bothSides"/>
+                  <wp:docPr id="1281176428" name="Picture 1"/>
+                  <wp:cNvGraphicFramePr>
+                    <a:graphicFrameLocks xmlns:a="http://schemas.openxmlformats.org/drawingml/2006/main" noChangeAspect="1"/>
+                  </wp:cNvGraphicFramePr>
+                  <a:graphic xmlns:a="http://schemas.openxmlformats.org/drawingml/2006/main">
+                    <a:graphicData uri="http://schemas.openxmlformats.org/drawingml/2006/picture">
+                      <pic:pic xmlns:pic="http://schemas.openxmlformats.org/drawingml/2006/picture">
+                        <pic:nvPicPr>
+                          <pic:cNvPr id="1281176428" name=""/>
+                          <pic:cNvPicPr/>
+                        </pic:nvPicPr>
+                        <pic:blipFill>
+                          <a:blip r:embed="rId6">
+                            <a:extLst>
+                              <a:ext uri="{28A0092B-C50C-407E-A947-70E740481C1C}">
+                                <a14:useLocalDpi xmlns:a14="http://schemas.microsoft.com/office/drawing/2010/main" val="0"/>
+                              </a:ext>
+                            </a:extLst>
+                          </a:blip>
+                          <a:stretch>
+                            <a:fillRect/>
+                          </a:stretch>
+                        </pic:blipFill>
+                        <pic:spPr>
+                          <a:xfrm>
+                            <a:off x="0" y="0"/>
+                            <a:ext cx="876306" cy="323852"/>
+                          </a:xfrm>
+                          <a:prstGeom prst="rect">
+                            <a:avLst/>
+                          </a:prstGeom>
+                        </pic:spPr>
+                      </pic:pic>
+                    </a:graphicData>
+                  </a:graphic>
+                </wp:anchor>
+              </w:drawing>
+            </w:r>
             <w:r>
               <w:t xml:space="preserve">                                                 </w:t>
             </w:r>
@@ -4199,7 +4129,7 @@
       <w:tr>
         <w:tc>
           <w:tcPr>
-            <w:tcW w:w="1798" w:type="dxa"/>
+            <w:tcW w:w="988" w:type="dxa"/>
           </w:tcPr>
           <w:p>
             <w:r>
@@ -4209,17 +4139,15 @@
         </w:tc>
         <w:tc>
           <w:tcPr>
-            <w:tcW w:w="3159" w:type="dxa"/>
+            <w:tcW w:w="2409" w:type="dxa"/>
           </w:tcPr>
           <w:p>
             <w:r>
               <w:t xml:space="preserve"> Invalid Username (</w:t>
             </w:r>
-            <w:proofErr w:type="gramStart"/>
             <w:r>
-              <w:t xml:space="preserve">Empty)   </w:t>
+              <w:t xml:space="preserve">Empty)  </w:t>
             </w:r>
-            <w:proofErr w:type="gramEnd"/>
             <w:r>
               <w:t xml:space="preserve">                    </w:t>
             </w:r>
@@ -4227,7 +4155,7 @@
         </w:tc>
         <w:tc>
           <w:tcPr>
-            <w:tcW w:w="2380" w:type="dxa"/>
+            <w:tcW w:w="2857" w:type="dxa"/>
           </w:tcPr>
           <w:p>
             <w:r>
@@ -4237,9 +4165,66 @@
         </w:tc>
         <w:tc>
           <w:tcPr>
-            <w:tcW w:w="3148" w:type="dxa"/>
+            <w:tcW w:w="4536" w:type="dxa"/>
           </w:tcPr>
           <w:p>
+            <w:r>
+              <w:drawing>
+                <wp:anchor distT="0" distB="0" distL="114300" distR="114300" simplePos="0" relativeHeight="251659264" behindDoc="0" locked="0" layoutInCell="1" allowOverlap="1" wp14:anchorId="79B33D24" wp14:editId="5BACA374">
+                  <wp:simplePos x="0" y="0"/>
+                  <wp:positionH relativeFrom="column">
+                    <wp:posOffset>-34257</wp:posOffset>
+                  </wp:positionH>
+                  <wp:positionV relativeFrom="paragraph">
+                    <wp:posOffset>19752</wp:posOffset>
+                  </wp:positionV>
+                  <wp:extent cx="2733675" cy="593090"/>
+                  <wp:effectExtent l="0" t="0" r="9525" b="0"/>
+                  <wp:wrapSquare wrapText="bothSides"/>
+                  <wp:docPr id="696724417" name="Picture 1"/>
+                  <wp:cNvGraphicFramePr>
+                    <a:graphicFrameLocks xmlns:a="http://schemas.openxmlformats.org/drawingml/2006/main" noChangeAspect="1"/>
+                  </wp:cNvGraphicFramePr>
+                  <a:graphic xmlns:a="http://schemas.openxmlformats.org/drawingml/2006/main">
+                    <a:graphicData uri="http://schemas.openxmlformats.org/drawingml/2006/picture">
+                      <pic:pic xmlns:pic="http://schemas.openxmlformats.org/drawingml/2006/picture">
+                        <pic:nvPicPr>
+                          <pic:cNvPr id="696724417" name=""/>
+                          <pic:cNvPicPr/>
+                        </pic:nvPicPr>
+                        <pic:blipFill>
+                          <a:blip r:embed="rId7" cstate="print">
+                            <a:extLst>
+                              <a:ext uri="{28A0092B-C50C-407E-A947-70E740481C1C}">
+                                <a14:useLocalDpi xmlns:a14="http://schemas.microsoft.com/office/drawing/2010/main" val="0"/>
+                              </a:ext>
+                            </a:extLst>
+                          </a:blip>
+                          <a:stretch>
+                            <a:fillRect/>
+                          </a:stretch>
+                        </pic:blipFill>
+                        <pic:spPr>
+                          <a:xfrm>
+                            <a:off x="0" y="0"/>
+                            <a:ext cx="2733675" cy="593090"/>
+                          </a:xfrm>
+                          <a:prstGeom prst="rect">
+                            <a:avLst/>
+                          </a:prstGeom>
+                        </pic:spPr>
+                      </pic:pic>
+                    </a:graphicData>
+                  </a:graphic>
+                  <wp14:sizeRelH relativeFrom="margin">
+                    <wp14:pctWidth>0</wp14:pctWidth>
+                  </wp14:sizeRelH>
+                  <wp14:sizeRelV relativeFrom="margin">
+                    <wp14:pctHeight>0</wp14:pctHeight>
+                  </wp14:sizeRelV>
+                </wp:anchor>
+              </w:drawing>
+            </w:r>
             <w:r>
               <w:t xml:space="preserve">                                                 </w:t>
             </w:r>
@@ -4249,14 +4234,110 @@
       <w:tr>
         <w:tc>
           <w:tcPr>
-            <w:tcW w:w="1798" w:type="dxa"/>
+            <w:tcW w:w="988" w:type="dxa"/>
+          </w:tcPr>
+          <w:p>
+            <w:r>
+              <w:t xml:space="preserve"> 3</w:t>
+            </w:r>
+          </w:p>
+        </w:tc>
+        <w:tc>
+          <w:tcPr>
+            <w:tcW w:w="2409" w:type="dxa"/>
+          </w:tcPr>
+          <w:p>
+            <w:r>
+              <w:t>Invalid Difficulty Level</w:t>
+            </w:r>
+          </w:p>
+        </w:tc>
+        <w:tc>
+          <w:tcPr>
+            <w:tcW w:w="2857" w:type="dxa"/>
+          </w:tcPr>
+          <w:p>
+            <w:r>
+              <w:t>User leaves empty difficulty choice.</w:t>
+            </w:r>
+          </w:p>
+        </w:tc>
+        <w:tc>
+          <w:tcPr>
+            <w:tcW w:w="4536" w:type="dxa"/>
+          </w:tcPr>
+          <w:p>
+            <w:r>
+              <w:drawing>
+                <wp:anchor distT="0" distB="0" distL="114300" distR="114300" simplePos="0" relativeHeight="251660288" behindDoc="0" locked="0" layoutInCell="1" allowOverlap="1" wp14:anchorId="4FE3C6FC" wp14:editId="4296F94E">
+                  <wp:simplePos x="0" y="0"/>
+                  <wp:positionH relativeFrom="column">
+                    <wp:posOffset>-65017</wp:posOffset>
+                  </wp:positionH>
+                  <wp:positionV relativeFrom="paragraph">
+                    <wp:posOffset>11701</wp:posOffset>
+                  </wp:positionV>
+                  <wp:extent cx="2741959" cy="489702"/>
+                  <wp:effectExtent l="0" t="0" r="1270" b="5715"/>
+                  <wp:wrapSquare wrapText="bothSides"/>
+                  <wp:docPr id="751512104" name="Picture 1"/>
+                  <wp:cNvGraphicFramePr>
+                    <a:graphicFrameLocks xmlns:a="http://schemas.openxmlformats.org/drawingml/2006/main" noChangeAspect="1"/>
+                  </wp:cNvGraphicFramePr>
+                  <a:graphic xmlns:a="http://schemas.openxmlformats.org/drawingml/2006/main">
+                    <a:graphicData uri="http://schemas.openxmlformats.org/drawingml/2006/picture">
+                      <pic:pic xmlns:pic="http://schemas.openxmlformats.org/drawingml/2006/picture">
+                        <pic:nvPicPr>
+                          <pic:cNvPr id="751512104" name=""/>
+                          <pic:cNvPicPr/>
+                        </pic:nvPicPr>
+                        <pic:blipFill>
+                          <a:blip r:embed="rId8" cstate="print">
+                            <a:extLst>
+                              <a:ext uri="{28A0092B-C50C-407E-A947-70E740481C1C}">
+                                <a14:useLocalDpi xmlns:a14="http://schemas.microsoft.com/office/drawing/2010/main" val="0"/>
+                              </a:ext>
+                            </a:extLst>
+                          </a:blip>
+                          <a:stretch>
+                            <a:fillRect/>
+                          </a:stretch>
+                        </pic:blipFill>
+                        <pic:spPr>
+                          <a:xfrm>
+                            <a:off x="0" y="0"/>
+                            <a:ext cx="2749486" cy="491046"/>
+                          </a:xfrm>
+                          <a:prstGeom prst="rect">
+                            <a:avLst/>
+                          </a:prstGeom>
+                        </pic:spPr>
+                      </pic:pic>
+                    </a:graphicData>
+                  </a:graphic>
+                  <wp14:sizeRelH relativeFrom="margin">
+                    <wp14:pctWidth>0</wp14:pctWidth>
+                  </wp14:sizeRelH>
+                  <wp14:sizeRelV relativeFrom="margin">
+                    <wp14:pctHeight>0</wp14:pctHeight>
+                  </wp14:sizeRelV>
+                </wp:anchor>
+              </w:drawing>
+            </w:r>
+          </w:p>
+        </w:tc>
+      </w:tr>
+      <w:tr>
+        <w:tc>
+          <w:tcPr>
+            <w:tcW w:w="988" w:type="dxa"/>
           </w:tcPr>
           <w:p>
             <w:r>
               <w:t xml:space="preserve"> </w:t>
             </w:r>
             <w:r>
-              <w:t>3</w:t>
+              <w:t>4</w:t>
             </w:r>
             <w:r>
               <w:t xml:space="preserve">       </w:t>
@@ -4265,7 +4346,7 @@
         </w:tc>
         <w:tc>
           <w:tcPr>
-            <w:tcW w:w="3159" w:type="dxa"/>
+            <w:tcW w:w="2409" w:type="dxa"/>
           </w:tcPr>
           <w:p>
             <w:r>
@@ -4275,7 +4356,7 @@
         </w:tc>
         <w:tc>
           <w:tcPr>
-            <w:tcW w:w="2380" w:type="dxa"/>
+            <w:tcW w:w="2857" w:type="dxa"/>
           </w:tcPr>
           <w:p>
             <w:r>
@@ -4285,9 +4366,66 @@
         </w:tc>
         <w:tc>
           <w:tcPr>
-            <w:tcW w:w="3148" w:type="dxa"/>
+            <w:tcW w:w="4536" w:type="dxa"/>
           </w:tcPr>
           <w:p>
+            <w:r>
+              <w:drawing>
+                <wp:anchor distT="0" distB="0" distL="114300" distR="114300" simplePos="0" relativeHeight="251661312" behindDoc="0" locked="0" layoutInCell="1" allowOverlap="1" wp14:anchorId="53875D3E" wp14:editId="104CEAA3">
+                  <wp:simplePos x="0" y="0"/>
+                  <wp:positionH relativeFrom="column">
+                    <wp:posOffset>697865</wp:posOffset>
+                  </wp:positionH>
+                  <wp:positionV relativeFrom="paragraph">
+                    <wp:posOffset>46990</wp:posOffset>
+                  </wp:positionV>
+                  <wp:extent cx="1246505" cy="337820"/>
+                  <wp:effectExtent l="0" t="0" r="0" b="5080"/>
+                  <wp:wrapSquare wrapText="bothSides"/>
+                  <wp:docPr id="152940931" name="Picture 1"/>
+                  <wp:cNvGraphicFramePr>
+                    <a:graphicFrameLocks xmlns:a="http://schemas.openxmlformats.org/drawingml/2006/main" noChangeAspect="1"/>
+                  </wp:cNvGraphicFramePr>
+                  <a:graphic xmlns:a="http://schemas.openxmlformats.org/drawingml/2006/main">
+                    <a:graphicData uri="http://schemas.openxmlformats.org/drawingml/2006/picture">
+                      <pic:pic xmlns:pic="http://schemas.openxmlformats.org/drawingml/2006/picture">
+                        <pic:nvPicPr>
+                          <pic:cNvPr id="152940931" name=""/>
+                          <pic:cNvPicPr/>
+                        </pic:nvPicPr>
+                        <pic:blipFill>
+                          <a:blip r:embed="rId9">
+                            <a:extLst>
+                              <a:ext uri="{28A0092B-C50C-407E-A947-70E740481C1C}">
+                                <a14:useLocalDpi xmlns:a14="http://schemas.microsoft.com/office/drawing/2010/main" val="0"/>
+                              </a:ext>
+                            </a:extLst>
+                          </a:blip>
+                          <a:stretch>
+                            <a:fillRect/>
+                          </a:stretch>
+                        </pic:blipFill>
+                        <pic:spPr>
+                          <a:xfrm>
+                            <a:off x="0" y="0"/>
+                            <a:ext cx="1246505" cy="337820"/>
+                          </a:xfrm>
+                          <a:prstGeom prst="rect">
+                            <a:avLst/>
+                          </a:prstGeom>
+                        </pic:spPr>
+                      </pic:pic>
+                    </a:graphicData>
+                  </a:graphic>
+                  <wp14:sizeRelH relativeFrom="margin">
+                    <wp14:pctWidth>0</wp14:pctWidth>
+                  </wp14:sizeRelH>
+                  <wp14:sizeRelV relativeFrom="margin">
+                    <wp14:pctHeight>0</wp14:pctHeight>
+                  </wp14:sizeRelV>
+                </wp:anchor>
+              </w:drawing>
+            </w:r>
             <w:r>
               <w:t xml:space="preserve">                                                </w:t>
             </w:r>
@@ -4297,30 +4435,28 @@
       <w:tr>
         <w:tc>
           <w:tcPr>
-            <w:tcW w:w="1798" w:type="dxa"/>
+            <w:tcW w:w="988" w:type="dxa"/>
           </w:tcPr>
           <w:p>
             <w:r>
               <w:t xml:space="preserve"> </w:t>
             </w:r>
             <w:r>
-              <w:t>4</w:t>
+              <w:t>5</w:t>
             </w:r>
           </w:p>
         </w:tc>
         <w:tc>
           <w:tcPr>
-            <w:tcW w:w="3159" w:type="dxa"/>
+            <w:tcW w:w="2409" w:type="dxa"/>
           </w:tcPr>
           <w:p>
             <w:r>
               <w:t xml:space="preserve"> Username Length (</w:t>
             </w:r>
-            <w:proofErr w:type="gramStart"/>
             <w:r>
-              <w:t xml:space="preserve">Minimum)   </w:t>
+              <w:t xml:space="preserve">Minimum)  </w:t>
             </w:r>
-            <w:proofErr w:type="gramEnd"/>
             <w:r>
               <w:t xml:space="preserve">                   </w:t>
             </w:r>
@@ -4328,7 +4464,7 @@
         </w:tc>
         <w:tc>
           <w:tcPr>
-            <w:tcW w:w="2380" w:type="dxa"/>
+            <w:tcW w:w="2857" w:type="dxa"/>
           </w:tcPr>
           <w:p>
             <w:r>
@@ -4338,9 +4474,73 @@
         </w:tc>
         <w:tc>
           <w:tcPr>
-            <w:tcW w:w="3148" w:type="dxa"/>
+            <w:tcW w:w="4536" w:type="dxa"/>
           </w:tcPr>
           <w:p>
+            <w:r>
+              <w:rPr>
+                <w:noProof/>
+              </w:rPr>
+              <w:drawing>
+                <wp:anchor distT="0" distB="0" distL="114300" distR="114300" simplePos="0" relativeHeight="251663360" behindDoc="0" locked="0" layoutInCell="1" allowOverlap="1" wp14:anchorId="124A2F36" wp14:editId="224B6CBB">
+                  <wp:simplePos x="0" y="0"/>
+                  <wp:positionH relativeFrom="column">
+                    <wp:posOffset>-38735</wp:posOffset>
+                  </wp:positionH>
+                  <wp:positionV relativeFrom="paragraph">
+                    <wp:posOffset>17780</wp:posOffset>
+                  </wp:positionV>
+                  <wp:extent cx="2712720" cy="498475"/>
+                  <wp:effectExtent l="0" t="0" r="0" b="0"/>
+                  <wp:wrapSquare wrapText="bothSides"/>
+                  <wp:docPr id="935042077" name="Picture 1"/>
+                  <wp:cNvGraphicFramePr>
+                    <a:graphicFrameLocks xmlns:a="http://schemas.openxmlformats.org/drawingml/2006/main" noChangeAspect="1"/>
+                  </wp:cNvGraphicFramePr>
+                  <a:graphic xmlns:a="http://schemas.openxmlformats.org/drawingml/2006/main">
+                    <a:graphicData uri="http://schemas.openxmlformats.org/drawingml/2006/picture">
+                      <pic:pic xmlns:pic="http://schemas.openxmlformats.org/drawingml/2006/picture">
+                        <pic:nvPicPr>
+                          <pic:cNvPr id="0" name="Picture 2"/>
+                          <pic:cNvPicPr>
+                            <a:picLocks noChangeAspect="1" noChangeArrowheads="1"/>
+                          </pic:cNvPicPr>
+                        </pic:nvPicPr>
+                        <pic:blipFill>
+                          <a:blip r:embed="rId10" cstate="print">
+                            <a:extLst>
+                              <a:ext uri="{28A0092B-C50C-407E-A947-70E740481C1C}">
+                                <a14:useLocalDpi xmlns:a14="http://schemas.microsoft.com/office/drawing/2010/main" val="0"/>
+                              </a:ext>
+                            </a:extLst>
+                          </a:blip>
+                          <a:srcRect/>
+                          <a:stretch>
+                            <a:fillRect/>
+                          </a:stretch>
+                        </pic:blipFill>
+                        <pic:spPr bwMode="auto">
+                          <a:xfrm>
+                            <a:off x="0" y="0"/>
+                            <a:ext cx="2712720" cy="498475"/>
+                          </a:xfrm>
+                          <a:prstGeom prst="rect">
+                            <a:avLst/>
+                          </a:prstGeom>
+                          <a:noFill/>
+                        </pic:spPr>
+                      </pic:pic>
+                    </a:graphicData>
+                  </a:graphic>
+                  <wp14:sizeRelH relativeFrom="margin">
+                    <wp14:pctWidth>0</wp14:pctWidth>
+                  </wp14:sizeRelH>
+                  <wp14:sizeRelV relativeFrom="margin">
+                    <wp14:pctHeight>0</wp14:pctHeight>
+                  </wp14:sizeRelV>
+                </wp:anchor>
+              </w:drawing>
+            </w:r>
             <w:r>
               <w:t xml:space="preserve">                                                </w:t>
             </w:r>
@@ -4350,14 +4550,14 @@
       <w:tr>
         <w:tc>
           <w:tcPr>
-            <w:tcW w:w="1798" w:type="dxa"/>
+            <w:tcW w:w="988" w:type="dxa"/>
           </w:tcPr>
           <w:p>
             <w:r>
               <w:t xml:space="preserve"> </w:t>
             </w:r>
             <w:r>
-              <w:t>5</w:t>
+              <w:t>6</w:t>
             </w:r>
             <w:r>
               <w:t xml:space="preserve">      </w:t>
@@ -4366,25 +4566,17 @@
         </w:tc>
         <w:tc>
           <w:tcPr>
-            <w:tcW w:w="3159" w:type="dxa"/>
+            <w:tcW w:w="2409" w:type="dxa"/>
           </w:tcPr>
           <w:p>
             <w:r>
-              <w:t xml:space="preserve"> Username Length (</w:t>
-            </w:r>
-            <w:proofErr w:type="gramStart"/>
-            <w:r>
-              <w:t xml:space="preserve">Maximum)   </w:t>
-            </w:r>
-            <w:proofErr w:type="gramEnd"/>
-            <w:r>
-              <w:t xml:space="preserve">                   </w:t>
+              <w:t xml:space="preserve"> Username Length (Maximum)                      </w:t>
             </w:r>
           </w:p>
         </w:tc>
         <w:tc>
           <w:tcPr>
-            <w:tcW w:w="2380" w:type="dxa"/>
+            <w:tcW w:w="2857" w:type="dxa"/>
           </w:tcPr>
           <w:p>
             <w:r>
@@ -4394,11 +4586,71 @@
         </w:tc>
         <w:tc>
           <w:tcPr>
-            <w:tcW w:w="3148" w:type="dxa"/>
+            <w:tcW w:w="4536" w:type="dxa"/>
           </w:tcPr>
           <w:p>
             <w:r>
-              <w:t xml:space="preserve">                                                </w:t>
+              <w:t xml:space="preserve">                                               </w:t>
+            </w:r>
+            <w:r>
+              <w:drawing>
+                <wp:anchor distT="0" distB="0" distL="114300" distR="114300" simplePos="0" relativeHeight="251664384" behindDoc="0" locked="0" layoutInCell="1" allowOverlap="1" wp14:anchorId="76A7A0F6" wp14:editId="4394108B">
+                  <wp:simplePos x="0" y="0"/>
+                  <wp:positionH relativeFrom="column">
+                    <wp:posOffset>1905</wp:posOffset>
+                  </wp:positionH>
+                  <wp:positionV relativeFrom="paragraph">
+                    <wp:posOffset>159385</wp:posOffset>
+                  </wp:positionV>
+                  <wp:extent cx="2719279" cy="500400"/>
+                  <wp:effectExtent l="0" t="0" r="5080" b="0"/>
+                  <wp:wrapSquare wrapText="bothSides"/>
+                  <wp:docPr id="2109522941" name="Picture 1"/>
+                  <wp:cNvGraphicFramePr>
+                    <a:graphicFrameLocks xmlns:a="http://schemas.openxmlformats.org/drawingml/2006/main" noChangeAspect="1"/>
+                  </wp:cNvGraphicFramePr>
+                  <a:graphic xmlns:a="http://schemas.openxmlformats.org/drawingml/2006/main">
+                    <a:graphicData uri="http://schemas.openxmlformats.org/drawingml/2006/picture">
+                      <pic:pic xmlns:pic="http://schemas.openxmlformats.org/drawingml/2006/picture">
+                        <pic:nvPicPr>
+                          <pic:cNvPr id="2109522941" name=""/>
+                          <pic:cNvPicPr/>
+                        </pic:nvPicPr>
+                        <pic:blipFill>
+                          <a:blip r:embed="rId10" cstate="print">
+                            <a:extLst>
+                              <a:ext uri="{28A0092B-C50C-407E-A947-70E740481C1C}">
+                                <a14:useLocalDpi xmlns:a14="http://schemas.microsoft.com/office/drawing/2010/main" val="0"/>
+                              </a:ext>
+                            </a:extLst>
+                          </a:blip>
+                          <a:stretch>
+                            <a:fillRect/>
+                          </a:stretch>
+                        </pic:blipFill>
+                        <pic:spPr>
+                          <a:xfrm>
+                            <a:off x="0" y="0"/>
+                            <a:ext cx="2719279" cy="500400"/>
+                          </a:xfrm>
+                          <a:prstGeom prst="rect">
+                            <a:avLst/>
+                          </a:prstGeom>
+                        </pic:spPr>
+                      </pic:pic>
+                    </a:graphicData>
+                  </a:graphic>
+                  <wp14:sizeRelH relativeFrom="margin">
+                    <wp14:pctWidth>0</wp14:pctWidth>
+                  </wp14:sizeRelH>
+                  <wp14:sizeRelV relativeFrom="margin">
+                    <wp14:pctHeight>0</wp14:pctHeight>
+                  </wp14:sizeRelV>
+                </wp:anchor>
+              </w:drawing>
+            </w:r>
+            <w:r>
+              <w:t xml:space="preserve"> </w:t>
             </w:r>
           </w:p>
         </w:tc>
@@ -4406,63 +4658,7 @@
       <w:tr>
         <w:tc>
           <w:tcPr>
-            <w:tcW w:w="1798" w:type="dxa"/>
-          </w:tcPr>
-          <w:p>
-            <w:r>
-              <w:t xml:space="preserve"> </w:t>
-            </w:r>
-            <w:r>
-              <w:t>6</w:t>
-            </w:r>
-            <w:r>
-              <w:t xml:space="preserve">     </w:t>
-            </w:r>
-          </w:p>
-        </w:tc>
-        <w:tc>
-          <w:tcPr>
-            <w:tcW w:w="3159" w:type="dxa"/>
-          </w:tcPr>
-          <w:p>
-            <w:r>
-              <w:t xml:space="preserve"> Dice Rolling (</w:t>
-            </w:r>
-            <w:proofErr w:type="gramStart"/>
-            <w:r>
-              <w:t xml:space="preserve">Simulation)   </w:t>
-            </w:r>
-            <w:proofErr w:type="gramEnd"/>
-            <w:r>
-              <w:t xml:space="preserve">                   </w:t>
-            </w:r>
-          </w:p>
-        </w:tc>
-        <w:tc>
-          <w:tcPr>
-            <w:tcW w:w="2380" w:type="dxa"/>
-          </w:tcPr>
-          <w:p>
-            <w:r>
-              <w:t xml:space="preserve"> Simulate dice rolls with minimum and maximum values. </w:t>
-            </w:r>
-          </w:p>
-        </w:tc>
-        <w:tc>
-          <w:tcPr>
-            <w:tcW w:w="3148" w:type="dxa"/>
-          </w:tcPr>
-          <w:p>
-            <w:r>
-              <w:t xml:space="preserve">                                              </w:t>
-            </w:r>
-          </w:p>
-        </w:tc>
-      </w:tr>
-      <w:tr>
-        <w:tc>
-          <w:tcPr>
-            <w:tcW w:w="1798" w:type="dxa"/>
+            <w:tcW w:w="988" w:type="dxa"/>
           </w:tcPr>
           <w:p>
             <w:r>
@@ -4478,53 +4674,105 @@
         </w:tc>
         <w:tc>
           <w:tcPr>
-            <w:tcW w:w="3159" w:type="dxa"/>
+            <w:tcW w:w="2409" w:type="dxa"/>
           </w:tcPr>
           <w:p>
             <w:r>
-              <w:t xml:space="preserve"> Social Interaction (</w:t>
+              <w:t xml:space="preserve"> Dice Rolling (</w:t>
             </w:r>
             <w:r>
-              <w:t xml:space="preserve">Other player’s score </w:t>
-            </w:r>
-            <w:proofErr w:type="gramStart"/>
-            <w:r>
-              <w:t>updating</w:t>
+              <w:t xml:space="preserve">Simulation)  </w:t>
             </w:r>
             <w:r>
-              <w:t xml:space="preserve">)   </w:t>
-            </w:r>
-            <w:proofErr w:type="gramEnd"/>
-            <w:r>
-              <w:t xml:space="preserve">   </w:t>
+              <w:t xml:space="preserve">                   </w:t>
             </w:r>
           </w:p>
         </w:tc>
         <w:tc>
           <w:tcPr>
-            <w:tcW w:w="2380" w:type="dxa"/>
+            <w:tcW w:w="2857" w:type="dxa"/>
           </w:tcPr>
           <w:p>
             <w:r>
-              <w:t xml:space="preserve"> Test the system's response to moving between tables during rounds. </w:t>
+              <w:t xml:space="preserve"> Simulate dice rolls with minimum and maximum values. </w:t>
             </w:r>
           </w:p>
         </w:tc>
         <w:tc>
           <w:tcPr>
-            <w:tcW w:w="3148" w:type="dxa"/>
+            <w:tcW w:w="4536" w:type="dxa"/>
           </w:tcPr>
           <w:p>
             <w:r>
-              <w:t xml:space="preserve">                                 </w:t>
+              <w:drawing>
+                <wp:anchor distT="0" distB="0" distL="114300" distR="114300" simplePos="0" relativeHeight="251665408" behindDoc="0" locked="0" layoutInCell="1" allowOverlap="1" wp14:anchorId="1AA51284" wp14:editId="5852F28B">
+                  <wp:simplePos x="0" y="0"/>
+                  <wp:positionH relativeFrom="column">
+                    <wp:posOffset>561295</wp:posOffset>
+                  </wp:positionH>
+                  <wp:positionV relativeFrom="paragraph">
+                    <wp:posOffset>43337</wp:posOffset>
+                  </wp:positionV>
+                  <wp:extent cx="1386205" cy="768985"/>
+                  <wp:effectExtent l="0" t="0" r="4445" b="0"/>
+                  <wp:wrapTopAndBottom/>
+                  <wp:docPr id="1862414472" name="Picture 1"/>
+                  <wp:cNvGraphicFramePr>
+                    <a:graphicFrameLocks xmlns:a="http://schemas.openxmlformats.org/drawingml/2006/main" noChangeAspect="1"/>
+                  </wp:cNvGraphicFramePr>
+                  <a:graphic xmlns:a="http://schemas.openxmlformats.org/drawingml/2006/main">
+                    <a:graphicData uri="http://schemas.openxmlformats.org/drawingml/2006/picture">
+                      <pic:pic xmlns:pic="http://schemas.openxmlformats.org/drawingml/2006/picture">
+                        <pic:nvPicPr>
+                          <pic:cNvPr id="1862414472" name=""/>
+                          <pic:cNvPicPr/>
+                        </pic:nvPicPr>
+                        <pic:blipFill>
+                          <a:blip r:embed="rId11" cstate="print">
+                            <a:extLst>
+                              <a:ext uri="{28A0092B-C50C-407E-A947-70E740481C1C}">
+                                <a14:useLocalDpi xmlns:a14="http://schemas.microsoft.com/office/drawing/2010/main" val="0"/>
+                              </a:ext>
+                            </a:extLst>
+                          </a:blip>
+                          <a:stretch>
+                            <a:fillRect/>
+                          </a:stretch>
+                        </pic:blipFill>
+                        <pic:spPr>
+                          <a:xfrm>
+                            <a:off x="0" y="0"/>
+                            <a:ext cx="1386205" cy="768985"/>
+                          </a:xfrm>
+                          <a:prstGeom prst="rect">
+                            <a:avLst/>
+                          </a:prstGeom>
+                        </pic:spPr>
+                      </pic:pic>
+                    </a:graphicData>
+                  </a:graphic>
+                  <wp14:sizeRelH relativeFrom="margin">
+                    <wp14:pctWidth>0</wp14:pctWidth>
+                  </wp14:sizeRelH>
+                  <wp14:sizeRelV relativeFrom="margin">
+                    <wp14:pctHeight>0</wp14:pctHeight>
+                  </wp14:sizeRelV>
+                </wp:anchor>
+              </w:drawing>
+            </w:r>
+            <w:r>
+              <w:t xml:space="preserve">                                              </w:t>
             </w:r>
           </w:p>
         </w:tc>
       </w:tr>
       <w:tr>
+        <w:trPr>
+          <w:trHeight w:val="1734"/>
+        </w:trPr>
         <w:tc>
           <w:tcPr>
-            <w:tcW w:w="1798" w:type="dxa"/>
+            <w:tcW w:w="988" w:type="dxa"/>
           </w:tcPr>
           <w:p>
             <w:r>
@@ -4533,9 +4781,6 @@
             <w:r>
               <w:t>8</w:t>
             </w:r>
-            <w:r>
-              <w:t xml:space="preserve">     </w:t>
-            </w:r>
           </w:p>
           <w:p/>
           <w:p/>
@@ -4543,17 +4788,15 @@
         </w:tc>
         <w:tc>
           <w:tcPr>
-            <w:tcW w:w="3159" w:type="dxa"/>
+            <w:tcW w:w="2409" w:type="dxa"/>
           </w:tcPr>
           <w:p>
             <w:r>
               <w:t xml:space="preserve"> Game Termination (End of 6 </w:t>
             </w:r>
-            <w:proofErr w:type="gramStart"/>
             <w:r>
-              <w:t xml:space="preserve">Rounds)   </w:t>
+              <w:t xml:space="preserve">Rounds)  </w:t>
             </w:r>
-            <w:proofErr w:type="gramEnd"/>
             <w:r>
               <w:t xml:space="preserve">         </w:t>
             </w:r>
@@ -4561,7 +4804,7 @@
         </w:tc>
         <w:tc>
           <w:tcPr>
-            <w:tcW w:w="2380" w:type="dxa"/>
+            <w:tcW w:w="2857" w:type="dxa"/>
           </w:tcPr>
           <w:p>
             <w:r>
@@ -4571,17 +4814,66 @@
         </w:tc>
         <w:tc>
           <w:tcPr>
-            <w:tcW w:w="3148" w:type="dxa"/>
+            <w:tcW w:w="4536" w:type="dxa"/>
           </w:tcPr>
           <w:p>
             <w:r>
-              <w:t xml:space="preserve">       </w:t>
+              <w:drawing>
+                <wp:anchor distT="0" distB="0" distL="114300" distR="114300" simplePos="0" relativeHeight="251666432" behindDoc="0" locked="0" layoutInCell="1" allowOverlap="1" wp14:anchorId="40F48BC3" wp14:editId="01F80EAA">
+                  <wp:simplePos x="0" y="0"/>
+                  <wp:positionH relativeFrom="column">
+                    <wp:posOffset>760396</wp:posOffset>
+                  </wp:positionH>
+                  <wp:positionV relativeFrom="paragraph">
+                    <wp:posOffset>22225</wp:posOffset>
+                  </wp:positionV>
+                  <wp:extent cx="1096010" cy="970915"/>
+                  <wp:effectExtent l="0" t="0" r="8890" b="635"/>
+                  <wp:wrapTopAndBottom/>
+                  <wp:docPr id="1285665165" name="Picture 1"/>
+                  <wp:cNvGraphicFramePr>
+                    <a:graphicFrameLocks xmlns:a="http://schemas.openxmlformats.org/drawingml/2006/main" noChangeAspect="1"/>
+                  </wp:cNvGraphicFramePr>
+                  <a:graphic xmlns:a="http://schemas.openxmlformats.org/drawingml/2006/main">
+                    <a:graphicData uri="http://schemas.openxmlformats.org/drawingml/2006/picture">
+                      <pic:pic xmlns:pic="http://schemas.openxmlformats.org/drawingml/2006/picture">
+                        <pic:nvPicPr>
+                          <pic:cNvPr id="1285665165" name=""/>
+                          <pic:cNvPicPr/>
+                        </pic:nvPicPr>
+                        <pic:blipFill>
+                          <a:blip r:embed="rId12" cstate="print">
+                            <a:extLst>
+                              <a:ext uri="{28A0092B-C50C-407E-A947-70E740481C1C}">
+                                <a14:useLocalDpi xmlns:a14="http://schemas.microsoft.com/office/drawing/2010/main" val="0"/>
+                              </a:ext>
+                            </a:extLst>
+                          </a:blip>
+                          <a:stretch>
+                            <a:fillRect/>
+                          </a:stretch>
+                        </pic:blipFill>
+                        <pic:spPr>
+                          <a:xfrm>
+                            <a:off x="0" y="0"/>
+                            <a:ext cx="1096010" cy="970915"/>
+                          </a:xfrm>
+                          <a:prstGeom prst="rect">
+                            <a:avLst/>
+                          </a:prstGeom>
+                        </pic:spPr>
+                      </pic:pic>
+                    </a:graphicData>
+                  </a:graphic>
+                  <wp14:sizeRelH relativeFrom="margin">
+                    <wp14:pctWidth>0</wp14:pctWidth>
+                  </wp14:sizeRelH>
+                  <wp14:sizeRelV relativeFrom="margin">
+                    <wp14:pctHeight>0</wp14:pctHeight>
+                  </wp14:sizeRelV>
+                </wp:anchor>
+              </w:drawing>
             </w:r>
-          </w:p>
-          <w:p/>
-          <w:p/>
-          <w:p/>
-          <w:p>
             <w:r>
               <w:t xml:space="preserve">                                         </w:t>
             </w:r>
@@ -4591,14 +4883,11 @@
       <w:tr>
         <w:tc>
           <w:tcPr>
-            <w:tcW w:w="1798" w:type="dxa"/>
+            <w:tcW w:w="988" w:type="dxa"/>
           </w:tcPr>
           <w:p>
             <w:r>
-              <w:t xml:space="preserve"> </w:t>
-            </w:r>
-            <w:r>
-              <w:t>9</w:t>
+              <w:t>10</w:t>
             </w:r>
             <w:r>
               <w:t xml:space="preserve">     </w:t>
@@ -4607,7 +4896,7 @@
         </w:tc>
         <w:tc>
           <w:tcPr>
-            <w:tcW w:w="3159" w:type="dxa"/>
+            <w:tcW w:w="2409" w:type="dxa"/>
           </w:tcPr>
           <w:p>
             <w:r>
@@ -4617,19 +4906,82 @@
         </w:tc>
         <w:tc>
           <w:tcPr>
-            <w:tcW w:w="2380" w:type="dxa"/>
+            <w:tcW w:w="2857" w:type="dxa"/>
           </w:tcPr>
           <w:p>
             <w:r>
-              <w:t xml:space="preserve"> Simulate simultaneous actions from multiple users in a multi-player setting. </w:t>
+              <w:t xml:space="preserve"> Simulate simultaneous actions from multiple users</w:t>
+            </w:r>
+            <w:r>
+              <w:t>.</w:t>
+            </w:r>
+            <w:r>
+              <w:t xml:space="preserve"> (Simulate AI)</w:t>
             </w:r>
           </w:p>
         </w:tc>
         <w:tc>
           <w:tcPr>
-            <w:tcW w:w="3148" w:type="dxa"/>
+            <w:tcW w:w="4536" w:type="dxa"/>
           </w:tcPr>
           <w:p>
+            <w:r>
+              <w:drawing>
+                <wp:anchor distT="0" distB="0" distL="114300" distR="114300" simplePos="0" relativeHeight="251667456" behindDoc="0" locked="0" layoutInCell="1" allowOverlap="1" wp14:anchorId="14BC79B4" wp14:editId="1215A441">
+                  <wp:simplePos x="0" y="0"/>
+                  <wp:positionH relativeFrom="column">
+                    <wp:posOffset>608965</wp:posOffset>
+                  </wp:positionH>
+                  <wp:positionV relativeFrom="paragraph">
+                    <wp:posOffset>33655</wp:posOffset>
+                  </wp:positionV>
+                  <wp:extent cx="1407160" cy="1183640"/>
+                  <wp:effectExtent l="0" t="0" r="2540" b="0"/>
+                  <wp:wrapTopAndBottom/>
+                  <wp:docPr id="545304647" name="Picture 1"/>
+                  <wp:cNvGraphicFramePr>
+                    <a:graphicFrameLocks xmlns:a="http://schemas.openxmlformats.org/drawingml/2006/main" noChangeAspect="1"/>
+                  </wp:cNvGraphicFramePr>
+                  <a:graphic xmlns:a="http://schemas.openxmlformats.org/drawingml/2006/main">
+                    <a:graphicData uri="http://schemas.openxmlformats.org/drawingml/2006/picture">
+                      <pic:pic xmlns:pic="http://schemas.openxmlformats.org/drawingml/2006/picture">
+                        <pic:nvPicPr>
+                          <pic:cNvPr id="545304647" name=""/>
+                          <pic:cNvPicPr/>
+                        </pic:nvPicPr>
+                        <pic:blipFill>
+                          <a:blip r:embed="rId13" cstate="print">
+                            <a:extLst>
+                              <a:ext uri="{28A0092B-C50C-407E-A947-70E740481C1C}">
+                                <a14:useLocalDpi xmlns:a14="http://schemas.microsoft.com/office/drawing/2010/main" val="0"/>
+                              </a:ext>
+                            </a:extLst>
+                          </a:blip>
+                          <a:stretch>
+                            <a:fillRect/>
+                          </a:stretch>
+                        </pic:blipFill>
+                        <pic:spPr>
+                          <a:xfrm>
+                            <a:off x="0" y="0"/>
+                            <a:ext cx="1407160" cy="1183640"/>
+                          </a:xfrm>
+                          <a:prstGeom prst="rect">
+                            <a:avLst/>
+                          </a:prstGeom>
+                        </pic:spPr>
+                      </pic:pic>
+                    </a:graphicData>
+                  </a:graphic>
+                  <wp14:sizeRelH relativeFrom="margin">
+                    <wp14:pctWidth>0</wp14:pctWidth>
+                  </wp14:sizeRelH>
+                  <wp14:sizeRelV relativeFrom="margin">
+                    <wp14:pctHeight>0</wp14:pctHeight>
+                  </wp14:sizeRelV>
+                </wp:anchor>
+              </w:drawing>
+            </w:r>
             <w:r>
               <w:t xml:space="preserve">                      </w:t>
             </w:r>
@@ -4639,14 +4991,14 @@
       <w:tr>
         <w:tc>
           <w:tcPr>
-            <w:tcW w:w="1798" w:type="dxa"/>
+            <w:tcW w:w="988" w:type="dxa"/>
           </w:tcPr>
           <w:p>
             <w:r>
-              <w:t xml:space="preserve"> 1</w:t>
+              <w:t>1</w:t>
             </w:r>
             <w:r>
-              <w:t>0</w:t>
+              <w:t>1</w:t>
             </w:r>
             <w:r>
               <w:t xml:space="preserve">      </w:t>
@@ -4655,7 +5007,7 @@
         </w:tc>
         <w:tc>
           <w:tcPr>
-            <w:tcW w:w="3159" w:type="dxa"/>
+            <w:tcW w:w="2409" w:type="dxa"/>
           </w:tcPr>
           <w:p>
             <w:r>
@@ -4683,7 +5035,7 @@
         </w:tc>
         <w:tc>
           <w:tcPr>
-            <w:tcW w:w="2380" w:type="dxa"/>
+            <w:tcW w:w="2857" w:type="dxa"/>
           </w:tcPr>
           <w:p>
             <w:r>
@@ -4699,17 +5051,66 @@
         </w:tc>
         <w:tc>
           <w:tcPr>
-            <w:tcW w:w="3148" w:type="dxa"/>
+            <w:tcW w:w="4536" w:type="dxa"/>
           </w:tcPr>
           <w:p>
             <w:r>
-              <w:t xml:space="preserve">       </w:t>
+              <w:drawing>
+                <wp:anchor distT="0" distB="0" distL="114300" distR="114300" simplePos="0" relativeHeight="251668480" behindDoc="1" locked="0" layoutInCell="1" allowOverlap="1" wp14:anchorId="36AE1D9E" wp14:editId="54A484DB">
+                  <wp:simplePos x="0" y="0"/>
+                  <wp:positionH relativeFrom="column">
+                    <wp:posOffset>758733</wp:posOffset>
+                  </wp:positionH>
+                  <wp:positionV relativeFrom="paragraph">
+                    <wp:posOffset>32796</wp:posOffset>
+                  </wp:positionV>
+                  <wp:extent cx="1141095" cy="1101725"/>
+                  <wp:effectExtent l="0" t="0" r="1905" b="3175"/>
+                  <wp:wrapTopAndBottom/>
+                  <wp:docPr id="39342227" name="Picture 1"/>
+                  <wp:cNvGraphicFramePr>
+                    <a:graphicFrameLocks xmlns:a="http://schemas.openxmlformats.org/drawingml/2006/main" noChangeAspect="1"/>
+                  </wp:cNvGraphicFramePr>
+                  <a:graphic xmlns:a="http://schemas.openxmlformats.org/drawingml/2006/main">
+                    <a:graphicData uri="http://schemas.openxmlformats.org/drawingml/2006/picture">
+                      <pic:pic xmlns:pic="http://schemas.openxmlformats.org/drawingml/2006/picture">
+                        <pic:nvPicPr>
+                          <pic:cNvPr id="39342227" name=""/>
+                          <pic:cNvPicPr/>
+                        </pic:nvPicPr>
+                        <pic:blipFill>
+                          <a:blip r:embed="rId14" cstate="print">
+                            <a:extLst>
+                              <a:ext uri="{28A0092B-C50C-407E-A947-70E740481C1C}">
+                                <a14:useLocalDpi xmlns:a14="http://schemas.microsoft.com/office/drawing/2010/main" val="0"/>
+                              </a:ext>
+                            </a:extLst>
+                          </a:blip>
+                          <a:stretch>
+                            <a:fillRect/>
+                          </a:stretch>
+                        </pic:blipFill>
+                        <pic:spPr>
+                          <a:xfrm>
+                            <a:off x="0" y="0"/>
+                            <a:ext cx="1141095" cy="1101725"/>
+                          </a:xfrm>
+                          <a:prstGeom prst="rect">
+                            <a:avLst/>
+                          </a:prstGeom>
+                        </pic:spPr>
+                      </pic:pic>
+                    </a:graphicData>
+                  </a:graphic>
+                  <wp14:sizeRelH relativeFrom="margin">
+                    <wp14:pctWidth>0</wp14:pctWidth>
+                  </wp14:sizeRelH>
+                  <wp14:sizeRelV relativeFrom="margin">
+                    <wp14:pctHeight>0</wp14:pctHeight>
+                  </wp14:sizeRelV>
+                </wp:anchor>
+              </w:drawing>
             </w:r>
-          </w:p>
-          <w:p/>
-          <w:p/>
-          <w:p/>
-          <w:p>
             <w:r>
               <w:t xml:space="preserve">                                         </w:t>
             </w:r>
@@ -4727,9 +5128,6 @@
           <w:between w:val="nil"/>
         </w:pBdr>
       </w:pPr>
-      <w:r>
-        <w:br w:type="page"/>
-      </w:r>
     </w:p>
     <w:p>
       <w:pPr>
@@ -4745,7 +5143,6 @@
       <w:bookmarkStart w:id="9" w:name="_24fdizefyocn" w:colFirst="0" w:colLast="0"/>
       <w:bookmarkEnd w:id="9"/>
       <w:r>
-        <w:lastRenderedPageBreak/>
         <w:t>Design</w:t>
       </w:r>
     </w:p>
@@ -5548,6 +5945,7 @@
       </w:pPr>
       <w:proofErr w:type="spellStart"/>
       <w:r>
+        <w:lastRenderedPageBreak/>
         <w:t>totalScore</w:t>
       </w:r>
       <w:proofErr w:type="spellEnd"/>
@@ -5614,7 +6012,6 @@
         <w:jc w:val="both"/>
       </w:pPr>
       <w:r>
-        <w:lastRenderedPageBreak/>
         <w:t>Security</w:t>
       </w:r>
     </w:p>
@@ -5761,15 +6158,7 @@
         <w:t>lists of classes and attributes</w:t>
       </w:r>
       <w:r>
-        <w:t xml:space="preserve">) along with the pros and cons of each. We often do not come up with the best design on our first attempt. Also consider whether any needed classes are missing. These two design options should not be GUI vs. non-GUI; </w:t>
-      </w:r>
-      <w:proofErr w:type="gramStart"/>
-      <w:r>
-        <w:t>instead</w:t>
-      </w:r>
-      <w:proofErr w:type="gramEnd"/>
-      <w:r>
-        <w:t xml:space="preserve"> you need to include the classes and attributes for each design. Reminder: Each design must include at least two classes that define object types.</w:t>
+        <w:t>) along with the pros and cons of each. We often do not come up with the best design on our first attempt. Also consider whether any needed classes are missing. These two design options should not be GUI vs. non-GUI; instead you need to include the classes and attributes for each design. Reminder: Each design must include at least two classes that define object types.</w:t>
       </w:r>
     </w:p>
     <w:p>
@@ -6220,13 +6609,8 @@
         <w:jc w:val="both"/>
       </w:pPr>
       <w:r>
-        <w:t xml:space="preserve">Difficult to maintain and </w:t>
-      </w:r>
-      <w:proofErr w:type="gramStart"/>
-      <w:r>
-        <w:t>scale</w:t>
-      </w:r>
-      <w:proofErr w:type="gramEnd"/>
+        <w:t>Difficult to maintain and scale</w:t>
+      </w:r>
     </w:p>
     <w:p>
       <w:pPr>
@@ -6640,13 +7024,9 @@
         <w:jc w:val="both"/>
       </w:pPr>
       <w:r>
-        <w:t xml:space="preserve">Modular and easier to </w:t>
-      </w:r>
-      <w:proofErr w:type="gramStart"/>
-      <w:r>
-        <w:t>maintain</w:t>
-      </w:r>
-      <w:proofErr w:type="gramEnd"/>
+        <w:lastRenderedPageBreak/>
+        <w:t>Modular and easier to maintain</w:t>
+      </w:r>
     </w:p>
     <w:p>
       <w:pPr>
@@ -6702,14 +7082,8 @@
         <w:jc w:val="both"/>
       </w:pPr>
       <w:r>
-        <w:lastRenderedPageBreak/>
-        <w:t xml:space="preserve">More classes may lead to </w:t>
-      </w:r>
-      <w:proofErr w:type="gramStart"/>
-      <w:r>
-        <w:t>complexity</w:t>
-      </w:r>
-      <w:proofErr w:type="gramEnd"/>
+        <w:t>More classes may lead to complexity</w:t>
+      </w:r>
     </w:p>
     <w:p>
       <w:pPr>
@@ -6727,13 +7101,8 @@
         <w:jc w:val="both"/>
       </w:pPr>
       <w:r>
-        <w:t xml:space="preserve">Inter-class communication might be </w:t>
-      </w:r>
-      <w:proofErr w:type="gramStart"/>
-      <w:r>
-        <w:t>needed</w:t>
-      </w:r>
-      <w:proofErr w:type="gramEnd"/>
+        <w:t>Inter-class communication might be needed</w:t>
+      </w:r>
     </w:p>
     <w:p>
       <w:pPr>
@@ -6847,13 +7216,8 @@
         <w:jc w:val="both"/>
       </w:pPr>
       <w:r>
-        <w:t xml:space="preserve">enter, choose, indicate, create, display, announce, prompt, keep, progress, award, match, navigate, respond, track, protect, calculate, terminate, </w:t>
-      </w:r>
-      <w:proofErr w:type="gramStart"/>
-      <w:r>
-        <w:t>declare</w:t>
-      </w:r>
-      <w:proofErr w:type="gramEnd"/>
+        <w:t>enter, choose, indicate, create, display, announce, prompt, keep, progress, award, match, navigate, respond, track, protect, calculate, terminate, declare</w:t>
+      </w:r>
     </w:p>
     <w:p>
       <w:pPr>
@@ -6937,17 +7301,12 @@
         <w:t xml:space="preserve">Settings: </w:t>
       </w:r>
       <w:proofErr w:type="spellStart"/>
-      <w:proofErr w:type="gramStart"/>
       <w:r>
         <w:t>setDifficulty</w:t>
       </w:r>
       <w:proofErr w:type="spellEnd"/>
       <w:r>
-        <w:t>(</w:t>
-      </w:r>
-      <w:proofErr w:type="gramEnd"/>
-      <w:r>
-        <w:t xml:space="preserve">), </w:t>
+        <w:t xml:space="preserve">(), </w:t>
       </w:r>
       <w:proofErr w:type="spellStart"/>
       <w:r>
@@ -6977,17 +7336,12 @@
         <w:t xml:space="preserve">Game: </w:t>
       </w:r>
       <w:proofErr w:type="spellStart"/>
-      <w:proofErr w:type="gramStart"/>
       <w:r>
         <w:t>initializeGame</w:t>
       </w:r>
       <w:proofErr w:type="spellEnd"/>
       <w:r>
-        <w:t>(</w:t>
-      </w:r>
-      <w:proofErr w:type="gramEnd"/>
-      <w:r>
-        <w:t>),</w:t>
+        <w:t>(),</w:t>
       </w:r>
       <w:r>
         <w:t xml:space="preserve"> </w:t>
@@ -7079,17 +7433,12 @@
         <w:t xml:space="preserve">Scoreboard: </w:t>
       </w:r>
       <w:proofErr w:type="spellStart"/>
-      <w:proofErr w:type="gramStart"/>
       <w:r>
         <w:t>updateScoreBoard</w:t>
       </w:r>
       <w:proofErr w:type="spellEnd"/>
       <w:r>
-        <w:t>(</w:t>
-      </w:r>
-      <w:proofErr w:type="gramEnd"/>
-      <w:r>
-        <w:t xml:space="preserve">), </w:t>
+        <w:t xml:space="preserve">(), </w:t>
       </w:r>
       <w:proofErr w:type="spellStart"/>
       <w:r>
@@ -7216,7 +7565,7 @@
                     <pic:cNvPicPr/>
                   </pic:nvPicPr>
                   <pic:blipFill>
-                    <a:blip r:embed="rId6"/>
+                    <a:blip r:embed="rId15"/>
                     <a:stretch>
                       <a:fillRect/>
                     </a:stretch>
@@ -7752,7 +8101,7 @@
         </w:rPr>
         <w:t xml:space="preserve"> (Node Package Manager) installed on your machine. If you haven't installed them yet, you can download and install them from </w:t>
       </w:r>
-      <w:hyperlink r:id="rId7" w:tgtFrame="_new" w:history="1">
+      <w:hyperlink r:id="rId16" w:tgtFrame="_new" w:history="1">
         <w:r>
           <w:rPr>
             <w:rStyle w:val="Hyperlink"/>
@@ -7855,16 +8204,8 @@
         <w:rPr>
           <w:lang w:val="en-GB"/>
         </w:rPr>
-        <w:t xml:space="preserve">Copy </w:t>
-      </w:r>
-      <w:proofErr w:type="gramStart"/>
-      <w:r>
-        <w:rPr>
-          <w:lang w:val="en-GB"/>
-        </w:rPr>
-        <w:t>code</w:t>
-      </w:r>
-      <w:proofErr w:type="gramEnd"/>
+        <w:t>Copy code</w:t>
+      </w:r>
     </w:p>
     <w:p>
       <w:pPr>
@@ -7964,16 +8305,8 @@
         <w:rPr>
           <w:lang w:val="en-GB"/>
         </w:rPr>
-        <w:t xml:space="preserve">Copy </w:t>
-      </w:r>
-      <w:proofErr w:type="gramStart"/>
-      <w:r>
-        <w:rPr>
-          <w:lang w:val="en-GB"/>
-        </w:rPr>
-        <w:t>code</w:t>
-      </w:r>
-      <w:proofErr w:type="gramEnd"/>
+        <w:t>Copy code</w:t>
+      </w:r>
     </w:p>
     <w:p>
       <w:pPr>
@@ -8252,7 +8585,7 @@
         </w:rPr>
         <w:t xml:space="preserve">Open </w:t>
       </w:r>
-      <w:hyperlink r:id="rId8" w:history="1">
+      <w:hyperlink r:id="rId17" w:history="1">
         <w:r>
           <w:rPr>
             <w:rStyle w:val="Hyperlink"/>
@@ -8815,21 +9148,7 @@
         <w:rPr>
           <w:lang w:val="en-GB"/>
         </w:rPr>
-        <w:t xml:space="preserve">After completing all rounds, the </w:t>
-      </w:r>
-      <w:proofErr w:type="gramStart"/>
-      <w:r>
-        <w:rPr>
-          <w:lang w:val="en-GB"/>
-        </w:rPr>
-        <w:t>final results</w:t>
-      </w:r>
-      <w:proofErr w:type="gramEnd"/>
-      <w:r>
-        <w:rPr>
-          <w:lang w:val="en-GB"/>
-        </w:rPr>
-        <w:t xml:space="preserve"> modal will appear automatically.</w:t>
+        <w:t>After completing all rounds, the final results modal will appear automatically.</w:t>
       </w:r>
     </w:p>
     <w:p>
@@ -8853,21 +9172,7 @@
         <w:rPr>
           <w:lang w:val="en-GB"/>
         </w:rPr>
-        <w:t xml:space="preserve">The winners of the game (both players and tables) will be displayed in the </w:t>
-      </w:r>
-      <w:proofErr w:type="gramStart"/>
-      <w:r>
-        <w:rPr>
-          <w:lang w:val="en-GB"/>
-        </w:rPr>
-        <w:t>final results</w:t>
-      </w:r>
-      <w:proofErr w:type="gramEnd"/>
-      <w:r>
-        <w:rPr>
-          <w:lang w:val="en-GB"/>
-        </w:rPr>
-        <w:t xml:space="preserve"> modal.</w:t>
+        <w:t>The winners of the game (both players and tables) will be displayed in the final results modal.</w:t>
       </w:r>
     </w:p>
     <w:p>
@@ -9279,12 +9584,10 @@
     </w:p>
     <w:p>
       <w:proofErr w:type="spellStart"/>
-      <w:proofErr w:type="gramStart"/>
       <w:r>
         <w:t>Instructions:Week</w:t>
       </w:r>
       <w:proofErr w:type="spellEnd"/>
-      <w:proofErr w:type="gramEnd"/>
       <w:r>
         <w:t xml:space="preserve"> 12</w:t>
       </w:r>
@@ -9337,13 +9640,8 @@
         <w:jc w:val="both"/>
       </w:pPr>
       <w:r>
-        <w:t xml:space="preserve">Give a brief description of your final </w:t>
-      </w:r>
-      <w:proofErr w:type="gramStart"/>
-      <w:r>
-        <w:t>project</w:t>
-      </w:r>
-      <w:proofErr w:type="gramEnd"/>
+        <w:t>Give a brief description of your final project</w:t>
+      </w:r>
     </w:p>
     <w:p>
       <w:pPr>

</xml_diff>